<commit_message>
Latest updatea to lesson 3's project
</commit_message>
<xml_diff>
--- a/Lesson 3/555 Timer Lab.docx
+++ b/Lesson 3/555 Timer Lab.docx
@@ -105,6 +105,10 @@
     <w:p/>
     <w:p>
       <w:r>
+        <w:rPr>
+          <w:noProof/>
+          <w:lang w:val="en-US"/>
+        </w:rPr>
         <w:drawing>
           <wp:inline distT="0" distB="0" distL="0" distR="0" wp14:anchorId="22086861" wp14:editId="7B939D16">
             <wp:extent cx="5943600" cy="2142066"/>
@@ -186,6 +190,10 @@
         <w:jc w:val="center"/>
       </w:pPr>
       <w:r>
+        <w:rPr>
+          <w:noProof/>
+          <w:lang w:val="en-US"/>
+        </w:rPr>
         <w:drawing>
           <wp:inline distT="0" distB="0" distL="0" distR="0" wp14:anchorId="0A488C29" wp14:editId="7C09D0CE">
             <wp:extent cx="5322234" cy="3217334"/>
@@ -250,28 +258,16 @@
         <w:t>63%</w:t>
       </w:r>
       <w:r>
-        <w:t xml:space="preserve"> = 1RC.  It charges to ~95% of the input voltage after a time </w:t>
-      </w:r>
-      <w:r>
-        <w:t>t</w:t>
+        <w:t xml:space="preserve"> = 1RC.  It charges to ~95% of the input voltage after a time t</w:t>
       </w:r>
       <w:r>
         <w:rPr>
           <w:vertAlign w:val="subscript"/>
         </w:rPr>
-        <w:t>95</w:t>
-      </w:r>
-      <w:r>
-        <w:rPr>
-          <w:vertAlign w:val="subscript"/>
-        </w:rPr>
-        <w:t>%</w:t>
-      </w:r>
-      <w:r>
-        <w:t xml:space="preserve"> = 3RC.  It follows a similar profile when discharging.  In other words, a capacitor discharging through a resistor loses ~63% of its charge in a time </w:t>
-      </w:r>
-      <w:r>
-        <w:t>t</w:t>
+        <w:t>95%</w:t>
+      </w:r>
+      <w:r>
+        <w:t xml:space="preserve"> = 3RC.  It follows a similar profile when discharging.  In other words, a capacitor discharging through a resistor loses ~63% of its charge in a time t</w:t>
       </w:r>
       <w:r>
         <w:rPr>
@@ -280,34 +276,16 @@
         <w:t>63%</w:t>
       </w:r>
       <w:r>
-        <w:t xml:space="preserve"> = 1RC</w:t>
-      </w:r>
-      <w:r>
-        <w:t xml:space="preserve"> and ~95% if its charge in a time </w:t>
-      </w:r>
-      <w:r>
-        <w:t>t</w:t>
+        <w:t xml:space="preserve"> = 1RC and ~95% if its charge in a time t</w:t>
       </w:r>
       <w:r>
         <w:rPr>
           <w:vertAlign w:val="subscript"/>
         </w:rPr>
-        <w:t>95</w:t>
-      </w:r>
-      <w:r>
-        <w:rPr>
-          <w:vertAlign w:val="subscript"/>
-        </w:rPr>
-        <w:t>%</w:t>
-      </w:r>
-      <w:r>
-        <w:t xml:space="preserve"> = 3</w:t>
-      </w:r>
-      <w:r>
-        <w:t>RC</w:t>
-      </w:r>
-      <w:r>
-        <w:t>.</w:t>
+        <w:t>95%</w:t>
+      </w:r>
+      <w:r>
+        <w:t xml:space="preserve"> = 3RC.</w:t>
       </w:r>
     </w:p>
     <w:p>
@@ -393,23 +371,54 @@
       </w:pPr>
       <w:r>
         <w:lastRenderedPageBreak/>
-        <w:t>The block diagram of the device is given below.</w:t>
-      </w:r>
-    </w:p>
-    <w:p>
-      <w:pPr>
+        <w:t>The block diagram of the device is given below</w:t>
+      </w:r>
+      <w:r>
+        <w:t xml:space="preserve"> in </w:t>
+      </w:r>
+      <w:r>
+        <w:fldChar w:fldCharType="begin"/>
+      </w:r>
+      <w:r>
+        <w:instrText xml:space="preserve"> REF _Ref530149625 \h </w:instrText>
+      </w:r>
+      <w:r>
+        <w:fldChar w:fldCharType="separate"/>
+      </w:r>
+      <w:r>
+        <w:t xml:space="preserve">Figure </w:t>
+      </w:r>
+      <w:r>
+        <w:rPr>
+          <w:noProof/>
+        </w:rPr>
+        <w:t>1</w:t>
+      </w:r>
+      <w:r>
+        <w:fldChar w:fldCharType="end"/>
+      </w:r>
+      <w:r>
+        <w:t>.</w:t>
+      </w:r>
+    </w:p>
+    <w:p>
+      <w:pPr>
+        <w:keepNext/>
         <w:autoSpaceDE w:val="0"/>
         <w:autoSpaceDN w:val="0"/>
         <w:adjustRightInd w:val="0"/>
         <w:spacing w:after="120" w:line="240" w:lineRule="auto"/>
-      </w:pPr>
-      <w:bookmarkStart w:id="1" w:name="_GoBack"/>
-      <w:bookmarkEnd w:id="1"/>
-      <w:r>
+        <w:jc w:val="center"/>
+      </w:pPr>
+      <w:r>
+        <w:rPr>
+          <w:noProof/>
+          <w:lang w:val="en-US"/>
+        </w:rPr>
         <w:drawing>
-          <wp:inline distT="0" distB="0" distL="0" distR="0" wp14:anchorId="3517F56A" wp14:editId="732EBC99">
-            <wp:extent cx="5608320" cy="4732020"/>
-            <wp:effectExtent l="0" t="0" r="0" b="0"/>
+          <wp:inline distT="0" distB="0" distL="0" distR="0" wp14:anchorId="3517F56A" wp14:editId="7726FB73">
+            <wp:extent cx="5047488" cy="4261104"/>
+            <wp:effectExtent l="0" t="0" r="1270" b="6350"/>
             <wp:docPr id="5" name="Picture 5"/>
             <wp:cNvGraphicFramePr>
               <a:graphicFrameLocks xmlns:a="http://schemas.openxmlformats.org/drawingml/2006/main" noChangeAspect="1"/>
@@ -430,7 +439,7 @@
                   <pic:spPr>
                     <a:xfrm>
                       <a:off x="0" y="0"/>
-                      <a:ext cx="5608320" cy="4732020"/>
+                      <a:ext cx="5047488" cy="4261104"/>
                     </a:xfrm>
                     <a:prstGeom prst="rect">
                       <a:avLst/>
@@ -445,11 +454,58 @@
     </w:p>
     <w:p>
       <w:pPr>
+        <w:pStyle w:val="Caption"/>
+        <w:jc w:val="center"/>
+      </w:pPr>
+      <w:bookmarkStart w:id="1" w:name="_Ref530149625"/>
+      <w:r>
+        <w:t xml:space="preserve">Figure </w:t>
+      </w:r>
+      <w:r>
+        <w:fldChar w:fldCharType="begin"/>
+      </w:r>
+      <w:r>
+        <w:instrText xml:space="preserve"> SEQ Figure \* ARABIC </w:instrText>
+      </w:r>
+      <w:r>
+        <w:fldChar w:fldCharType="separate"/>
+      </w:r>
+      <w:r>
+        <w:rPr>
+          <w:noProof/>
+        </w:rPr>
+        <w:t>1</w:t>
+      </w:r>
+      <w:r>
+        <w:fldChar w:fldCharType="end"/>
+      </w:r>
+      <w:bookmarkEnd w:id="1"/>
+      <w:r>
+        <w:rPr>
+          <w:noProof/>
+          <w:lang w:val="en-US"/>
+        </w:rPr>
+        <w:t xml:space="preserve"> - 555 Timer Block Diagram</w:t>
+      </w:r>
+    </w:p>
+    <w:p>
+      <w:pPr>
         <w:autoSpaceDE w:val="0"/>
         <w:autoSpaceDN w:val="0"/>
         <w:adjustRightInd w:val="0"/>
         <w:spacing w:after="120" w:line="240" w:lineRule="auto"/>
       </w:pPr>
+      <w:r>
+        <w:t>The 555 Timer’s two “comparator inputs “Trigger” (pin 2) and “Threshold” (pin 6) control the output (pin 3) of the chip.  When the Trigger pin is set to low (less than 1/3Vcc), the output of the chip is set to high (</w:t>
+      </w:r>
+      <w:proofErr w:type="spellStart"/>
+      <w:r>
+        <w:t>Vcc</w:t>
+      </w:r>
+      <w:proofErr w:type="spellEnd"/>
+      <w:r>
+        <w:t>).  Additionally, the transistor connected to the “Discharge” pin (pin 7) is turned on.</w:t>
+      </w:r>
     </w:p>
     <w:p>
       <w:pPr>
@@ -459,7 +515,7 @@
         <w:spacing w:after="120" w:line="240" w:lineRule="auto"/>
       </w:pPr>
       <w:r>
-        <w:t>In this mode of operation, the timer functions as a one-shot (Figure 11). The external capacitor is initially held</w:t>
+        <w:t>If, on the other hand, the voltage input on the Threshold is set to high (greater than 2/3Vcc), the output is set to low (0V) and the Discharge transistor is turned off.</w:t>
       </w:r>
     </w:p>
     <w:p>
@@ -469,13 +525,33 @@
         <w:adjustRightInd w:val="0"/>
         <w:spacing w:after="120" w:line="240" w:lineRule="auto"/>
       </w:pPr>
-      <w:proofErr w:type="gramStart"/>
-      <w:r>
-        <w:t>discharged</w:t>
-      </w:r>
-      <w:proofErr w:type="gramEnd"/>
-      <w:r>
-        <w:t xml:space="preserve"> by a transistor inside the timer. Upon application of a negative trigger pulse of less than 1/3 VCC to</w:t>
+      <w:r>
+        <w:t xml:space="preserve">The 555 Timer can be </w:t>
+      </w:r>
+      <w:r>
+        <w:t>operated in two modes:  1) Mono-</w:t>
+      </w:r>
+      <w:r>
+        <w:t xml:space="preserve">stable or one shot and 2) </w:t>
+      </w:r>
+      <w:proofErr w:type="spellStart"/>
+      <w:r>
+        <w:t>A</w:t>
+      </w:r>
+      <w:r>
+        <w:t>stable</w:t>
+      </w:r>
+      <w:proofErr w:type="spellEnd"/>
+      <w:r>
+        <w:t xml:space="preserve"> or periodic.</w:t>
+      </w:r>
+    </w:p>
+    <w:p>
+      <w:pPr>
+        <w:pStyle w:val="Heading4"/>
+      </w:pPr>
+      <w:r>
+        <w:t>Mono-Stable Operation:</w:t>
       </w:r>
     </w:p>
     <w:p>
@@ -485,35 +561,146 @@
         <w:adjustRightInd w:val="0"/>
         <w:spacing w:after="120" w:line="240" w:lineRule="auto"/>
       </w:pPr>
-      <w:proofErr w:type="gramStart"/>
-      <w:r>
-        <w:t>pin</w:t>
-      </w:r>
-      <w:proofErr w:type="gramEnd"/>
-      <w:r>
-        <w:t xml:space="preserve"> 2, the flip-flop is set which both releases the short circuit across the capacitor and drives the output high.</w:t>
-      </w:r>
-    </w:p>
-    <w:p>
-      <w:pPr>
+      <w:r>
+        <w:t>In this mode of operation, the timer functions as a one-shot</w:t>
+      </w:r>
+      <w:r>
+        <w:t xml:space="preserve"> (</w:t>
+      </w:r>
+      <w:r>
+        <w:fldChar w:fldCharType="begin"/>
+      </w:r>
+      <w:r>
+        <w:instrText xml:space="preserve"> REF _Ref530149822 \h </w:instrText>
+      </w:r>
+      <w:r>
+        <w:fldChar w:fldCharType="separate"/>
+      </w:r>
+      <w:r>
+        <w:t xml:space="preserve">Figure </w:t>
+      </w:r>
+      <w:r>
+        <w:rPr>
+          <w:noProof/>
+        </w:rPr>
+        <w:t>2</w:t>
+      </w:r>
+      <w:r>
+        <w:fldChar w:fldCharType="end"/>
+      </w:r>
+      <w:r>
+        <w:t>)</w:t>
+      </w:r>
+      <w:r>
+        <w:t>. The external capacitor is initially held</w:t>
+      </w:r>
+      <w:r>
+        <w:t xml:space="preserve"> </w:t>
+      </w:r>
+      <w:r>
+        <w:t xml:space="preserve">discharged by a transistor inside the timer. Upon </w:t>
+      </w:r>
+      <w:r>
+        <w:t>setting the T</w:t>
+      </w:r>
+      <w:r>
+        <w:t xml:space="preserve">rigger </w:t>
+      </w:r>
+      <w:r>
+        <w:t xml:space="preserve">input (pin 2) to less than 1/3 </w:t>
+      </w:r>
+      <w:proofErr w:type="spellStart"/>
+      <w:r>
+        <w:t>Vcc</w:t>
+      </w:r>
+      <w:proofErr w:type="spellEnd"/>
+      <w:r>
+        <w:t xml:space="preserve"> to, the flip-flop is set which both releases the short circuit across the capacitor and drives the output high.</w:t>
+      </w:r>
+    </w:p>
+    <w:p>
+      <w:pPr>
+        <w:keepNext/>
         <w:autoSpaceDE w:val="0"/>
         <w:autoSpaceDN w:val="0"/>
         <w:adjustRightInd w:val="0"/>
         <w:spacing w:after="120" w:line="240" w:lineRule="auto"/>
-      </w:pPr>
-      <w:proofErr w:type="gramStart"/>
-      <w:r>
-        <w:t>Figure 11.</w:t>
-      </w:r>
-      <w:proofErr w:type="gramEnd"/>
-      <w:r>
-        <w:t xml:space="preserve"> </w:t>
-      </w:r>
-      <w:proofErr w:type="spellStart"/>
-      <w:r>
-        <w:t>Monostable</w:t>
-      </w:r>
-      <w:proofErr w:type="spellEnd"/>
+        <w:jc w:val="center"/>
+      </w:pPr>
+      <w:r>
+        <w:lastRenderedPageBreak/>
+        <w:drawing>
+          <wp:inline distT="0" distB="0" distL="0" distR="0" wp14:anchorId="5241C9B1" wp14:editId="40E359C0">
+            <wp:extent cx="3276600" cy="2133600"/>
+            <wp:effectExtent l="0" t="0" r="0" b="0"/>
+            <wp:docPr id="2" name="Picture 2"/>
+            <wp:cNvGraphicFramePr>
+              <a:graphicFrameLocks xmlns:a="http://schemas.openxmlformats.org/drawingml/2006/main" noChangeAspect="1"/>
+            </wp:cNvGraphicFramePr>
+            <a:graphic xmlns:a="http://schemas.openxmlformats.org/drawingml/2006/main">
+              <a:graphicData uri="http://schemas.openxmlformats.org/drawingml/2006/picture">
+                <pic:pic xmlns:pic="http://schemas.openxmlformats.org/drawingml/2006/picture">
+                  <pic:nvPicPr>
+                    <pic:cNvPr id="0" name=""/>
+                    <pic:cNvPicPr/>
+                  </pic:nvPicPr>
+                  <pic:blipFill>
+                    <a:blip r:embed="rId11"/>
+                    <a:stretch>
+                      <a:fillRect/>
+                    </a:stretch>
+                  </pic:blipFill>
+                  <pic:spPr>
+                    <a:xfrm>
+                      <a:off x="0" y="0"/>
+                      <a:ext cx="3276600" cy="2133600"/>
+                    </a:xfrm>
+                    <a:prstGeom prst="rect">
+                      <a:avLst/>
+                    </a:prstGeom>
+                  </pic:spPr>
+                </pic:pic>
+              </a:graphicData>
+            </a:graphic>
+          </wp:inline>
+        </w:drawing>
+      </w:r>
+    </w:p>
+    <w:p>
+      <w:pPr>
+        <w:pStyle w:val="Caption"/>
+        <w:jc w:val="center"/>
+      </w:pPr>
+      <w:bookmarkStart w:id="2" w:name="_Ref530149822"/>
+      <w:r>
+        <w:t xml:space="preserve">Figure </w:t>
+      </w:r>
+      <w:r>
+        <w:fldChar w:fldCharType="begin"/>
+      </w:r>
+      <w:r>
+        <w:instrText xml:space="preserve"> SEQ Figure \* ARABIC </w:instrText>
+      </w:r>
+      <w:r>
+        <w:fldChar w:fldCharType="separate"/>
+      </w:r>
+      <w:r>
+        <w:rPr>
+          <w:noProof/>
+        </w:rPr>
+        <w:t>2</w:t>
+      </w:r>
+      <w:r>
+        <w:fldChar w:fldCharType="end"/>
+      </w:r>
+      <w:bookmarkEnd w:id="2"/>
+      <w:r>
+        <w:rPr>
+          <w:noProof/>
+          <w:lang w:val="en-US"/>
+        </w:rPr>
+        <w:t xml:space="preserve"> - Mono-stable Operation</w:t>
+      </w:r>
     </w:p>
     <w:p>
       <w:pPr>
@@ -523,77 +710,923 @@
         <w:spacing w:after="120" w:line="240" w:lineRule="auto"/>
       </w:pPr>
       <w:r>
-        <w:t>The voltage across the capacitor then increases exponentially for a period of t = 1.1 RA C, at the end of which</w:t>
-      </w:r>
-    </w:p>
-    <w:p>
-      <w:pPr>
-        <w:autoSpaceDE w:val="0"/>
-        <w:autoSpaceDN w:val="0"/>
-        <w:adjustRightInd w:val="0"/>
-        <w:spacing w:after="120" w:line="240" w:lineRule="auto"/>
-      </w:pPr>
+        <w:t xml:space="preserve">The capacitor </w:t>
+      </w:r>
+      <w:r>
+        <w:t xml:space="preserve">charges and its voltage </w:t>
+      </w:r>
+      <w:r>
+        <w:t>increases for a period of t = 1.1 R</w:t>
+      </w:r>
+      <w:r>
+        <w:rPr>
+          <w:vertAlign w:val="subscript"/>
+        </w:rPr>
+        <w:t>A</w:t>
+      </w:r>
+      <w:r>
+        <w:t>C, at the end of which</w:t>
+      </w:r>
+      <w:r>
+        <w:t xml:space="preserve"> time the voltage equals 2/3 </w:t>
+      </w:r>
+      <w:proofErr w:type="spellStart"/>
+      <w:r>
+        <w:t>Vcc</w:t>
+      </w:r>
+      <w:proofErr w:type="spellEnd"/>
+      <w:r>
+        <w:t>. The comparator then resets the flip-flop which in turn discharges the capacitor</w:t>
+      </w:r>
+      <w:r>
+        <w:t xml:space="preserve"> </w:t>
+      </w:r>
+      <w:r>
+        <w:t>and drives the output to its low state.</w:t>
+      </w:r>
+    </w:p>
+    <w:p>
+      <w:pPr>
+        <w:pStyle w:val="Heading4"/>
+      </w:pPr>
+      <w:proofErr w:type="spellStart"/>
+      <w:r>
+        <w:t>As</w:t>
+      </w:r>
+      <w:r>
+        <w:t>table</w:t>
+      </w:r>
+      <w:proofErr w:type="spellEnd"/>
+      <w:r>
+        <w:t xml:space="preserve"> Operation:</w:t>
+      </w:r>
+    </w:p>
+    <w:p>
+      <w:r>
+        <w:t xml:space="preserve">If the circuit is connected as shown in </w:t>
+      </w:r>
+      <w:r>
+        <w:fldChar w:fldCharType="begin"/>
+      </w:r>
+      <w:r>
+        <w:instrText xml:space="preserve"> REF _Ref530150179 \h </w:instrText>
+      </w:r>
+      <w:r>
+        <w:fldChar w:fldCharType="separate"/>
+      </w:r>
+      <w:r>
+        <w:t xml:space="preserve">Figure </w:t>
+      </w:r>
+      <w:r>
+        <w:rPr>
+          <w:noProof/>
+        </w:rPr>
+        <w:t>3</w:t>
+      </w:r>
+      <w:r>
+        <w:fldChar w:fldCharType="end"/>
+      </w:r>
+      <w:r>
+        <w:t xml:space="preserve"> </w:t>
+      </w:r>
+      <w:r>
+        <w:t>(pins 2 and 6 connected) it will trigger itself and free run as a</w:t>
+      </w:r>
+      <w:r>
+        <w:t xml:space="preserve"> </w:t>
+      </w:r>
+      <w:proofErr w:type="spellStart"/>
+      <w:r>
+        <w:t>multivibrator</w:t>
+      </w:r>
+      <w:proofErr w:type="spellEnd"/>
+      <w:r>
+        <w:t xml:space="preserve">. </w:t>
+      </w:r>
+      <w:r>
+        <w:t xml:space="preserve"> </w:t>
+      </w:r>
+      <w:r>
+        <w:t>In this mode of operation, the capacitor C charges and discharges between 1/3 VCC and 2/3 VCC.</w:t>
+      </w:r>
+      <w:r>
+        <w:t xml:space="preserve">  </w:t>
+      </w:r>
+      <w:r>
+        <w:t>The external capacitor</w:t>
+      </w:r>
+      <w:r>
+        <w:t>, C,</w:t>
+      </w:r>
+      <w:r>
+        <w:t xml:space="preserve"> charges through R</w:t>
+      </w:r>
+      <w:r>
+        <w:rPr>
+          <w:vertAlign w:val="subscript"/>
+        </w:rPr>
+        <w:t>A</w:t>
+      </w:r>
+      <w:r>
+        <w:t xml:space="preserve"> + R</w:t>
+      </w:r>
+      <w:r>
+        <w:rPr>
+          <w:vertAlign w:val="subscript"/>
+        </w:rPr>
+        <w:t>B</w:t>
+      </w:r>
+      <w:r>
+        <w:t xml:space="preserve">, </w:t>
+      </w:r>
+      <w:r>
+        <w:t xml:space="preserve">and </w:t>
+      </w:r>
+      <w:r>
+        <w:t>therefore, the charge time is given by</w:t>
+      </w:r>
+    </w:p>
+    <w:p/>
+    <w:p>
+      <m:oMathPara>
+        <m:oMathParaPr>
+          <m:jc m:val="left"/>
+        </m:oMathParaPr>
+        <m:oMath>
+          <m:sSub>
+            <m:sSubPr>
+              <m:ctrlPr>
+                <w:rPr>
+                  <w:rFonts w:ascii="Cambria Math" w:hAnsi="Cambria Math"/>
+                  <w:i/>
+                </w:rPr>
+              </m:ctrlPr>
+            </m:sSubPr>
+            <m:e>
+              <m:r>
+                <w:rPr>
+                  <w:rFonts w:ascii="Cambria Math" w:hAnsi="Cambria Math"/>
+                </w:rPr>
+                <m:t>t</m:t>
+              </m:r>
+            </m:e>
+            <m:sub>
+              <m:r>
+                <w:rPr>
+                  <w:rFonts w:ascii="Cambria Math" w:hAnsi="Cambria Math"/>
+                </w:rPr>
+                <m:t>1</m:t>
+              </m:r>
+            </m:sub>
+          </m:sSub>
+          <m:r>
+            <w:rPr>
+              <w:rFonts w:ascii="Cambria Math" w:hAnsi="Cambria Math"/>
+            </w:rPr>
+            <m:t>=0.693</m:t>
+          </m:r>
+          <m:d>
+            <m:dPr>
+              <m:ctrlPr>
+                <w:rPr>
+                  <w:rFonts w:ascii="Cambria Math" w:hAnsi="Cambria Math"/>
+                  <w:i/>
+                </w:rPr>
+              </m:ctrlPr>
+            </m:dPr>
+            <m:e>
+              <m:sSub>
+                <m:sSubPr>
+                  <m:ctrlPr>
+                    <w:rPr>
+                      <w:rFonts w:ascii="Cambria Math" w:hAnsi="Cambria Math"/>
+                      <w:i/>
+                    </w:rPr>
+                  </m:ctrlPr>
+                </m:sSubPr>
+                <m:e>
+                  <m:r>
+                    <w:rPr>
+                      <w:rFonts w:ascii="Cambria Math" w:hAnsi="Cambria Math"/>
+                    </w:rPr>
+                    <m:t>R</m:t>
+                  </m:r>
+                </m:e>
+                <m:sub>
+                  <m:r>
+                    <w:rPr>
+                      <w:rFonts w:ascii="Cambria Math" w:hAnsi="Cambria Math"/>
+                    </w:rPr>
+                    <m:t>A</m:t>
+                  </m:r>
+                </m:sub>
+              </m:sSub>
+              <m:r>
+                <w:rPr>
+                  <w:rFonts w:ascii="Cambria Math" w:hAnsi="Cambria Math"/>
+                </w:rPr>
+                <m:t>+</m:t>
+              </m:r>
+              <m:sSub>
+                <m:sSubPr>
+                  <m:ctrlPr>
+                    <w:rPr>
+                      <w:rFonts w:ascii="Cambria Math" w:hAnsi="Cambria Math"/>
+                      <w:i/>
+                    </w:rPr>
+                  </m:ctrlPr>
+                </m:sSubPr>
+                <m:e>
+                  <m:r>
+                    <w:rPr>
+                      <w:rFonts w:ascii="Cambria Math" w:hAnsi="Cambria Math"/>
+                    </w:rPr>
+                    <m:t>R</m:t>
+                  </m:r>
+                </m:e>
+                <m:sub>
+                  <m:r>
+                    <w:rPr>
+                      <w:rFonts w:ascii="Cambria Math" w:hAnsi="Cambria Math"/>
+                    </w:rPr>
+                    <m:t>B</m:t>
+                  </m:r>
+                </m:sub>
+              </m:sSub>
+            </m:e>
+          </m:d>
+          <m:r>
+            <w:rPr>
+              <w:rFonts w:ascii="Cambria Math" w:hAnsi="Cambria Math"/>
+            </w:rPr>
+            <m:t>C</m:t>
+          </m:r>
+        </m:oMath>
+      </m:oMathPara>
+    </w:p>
+    <w:p/>
+    <w:p>
+      <w:r>
+        <w:t xml:space="preserve">The capacitor </w:t>
+      </w:r>
+      <w:r>
+        <w:t>discharges</w:t>
+      </w:r>
+      <w:r>
+        <w:t>, on the other hand,</w:t>
+      </w:r>
+      <w:r>
+        <w:t xml:space="preserve"> through R</w:t>
+      </w:r>
+      <w:r>
+        <w:rPr>
+          <w:vertAlign w:val="subscript"/>
+        </w:rPr>
+        <w:t>B</w:t>
+      </w:r>
+      <w:r>
+        <w:t>.</w:t>
+      </w:r>
+      <w:r>
+        <w:t xml:space="preserve"> </w:t>
+      </w:r>
+      <w:r>
+        <w:t>Therefore, the discharge time is given by</w:t>
+      </w:r>
+    </w:p>
+    <w:p/>
+    <w:p>
+      <m:oMathPara>
+        <m:oMathParaPr>
+          <m:jc m:val="left"/>
+        </m:oMathParaPr>
+        <m:oMath>
+          <m:sSub>
+            <m:sSubPr>
+              <m:ctrlPr>
+                <w:rPr>
+                  <w:rFonts w:ascii="Cambria Math" w:hAnsi="Cambria Math"/>
+                  <w:i/>
+                </w:rPr>
+              </m:ctrlPr>
+            </m:sSubPr>
+            <m:e>
+              <m:r>
+                <w:rPr>
+                  <w:rFonts w:ascii="Cambria Math" w:hAnsi="Cambria Math"/>
+                </w:rPr>
+                <m:t>t</m:t>
+              </m:r>
+            </m:e>
+            <m:sub>
+              <m:r>
+                <w:rPr>
+                  <w:rFonts w:ascii="Cambria Math" w:hAnsi="Cambria Math"/>
+                </w:rPr>
+                <m:t>2</m:t>
+              </m:r>
+            </m:sub>
+          </m:sSub>
+          <m:r>
+            <w:rPr>
+              <w:rFonts w:ascii="Cambria Math" w:hAnsi="Cambria Math"/>
+            </w:rPr>
+            <m:t>=0.693</m:t>
+          </m:r>
+          <m:sSub>
+            <m:sSubPr>
+              <m:ctrlPr>
+                <w:rPr>
+                  <w:rFonts w:ascii="Cambria Math" w:hAnsi="Cambria Math"/>
+                  <w:i/>
+                </w:rPr>
+              </m:ctrlPr>
+            </m:sSubPr>
+            <m:e>
+              <m:r>
+                <w:rPr>
+                  <w:rFonts w:ascii="Cambria Math" w:hAnsi="Cambria Math"/>
+                </w:rPr>
+                <m:t>R</m:t>
+              </m:r>
+            </m:e>
+            <m:sub>
+              <m:r>
+                <w:rPr>
+                  <w:rFonts w:ascii="Cambria Math" w:hAnsi="Cambria Math"/>
+                </w:rPr>
+                <m:t>B</m:t>
+              </m:r>
+            </m:sub>
+          </m:sSub>
+          <m:r>
+            <w:rPr>
+              <w:rFonts w:ascii="Cambria Math" w:hAnsi="Cambria Math"/>
+            </w:rPr>
+            <m:t>C</m:t>
+          </m:r>
+        </m:oMath>
+      </m:oMathPara>
+    </w:p>
+    <w:p/>
+    <w:p>
+      <w:pPr>
+        <w:keepNext/>
+        <w:jc w:val="center"/>
+      </w:pPr>
+      <w:r>
+        <w:drawing>
+          <wp:inline distT="0" distB="0" distL="0" distR="0" wp14:anchorId="3A3E2775" wp14:editId="7D7C75E3">
+            <wp:extent cx="2712720" cy="2324100"/>
+            <wp:effectExtent l="0" t="0" r="0" b="0"/>
+            <wp:docPr id="4" name="Picture 4"/>
+            <wp:cNvGraphicFramePr>
+              <a:graphicFrameLocks xmlns:a="http://schemas.openxmlformats.org/drawingml/2006/main" noChangeAspect="1"/>
+            </wp:cNvGraphicFramePr>
+            <a:graphic xmlns:a="http://schemas.openxmlformats.org/drawingml/2006/main">
+              <a:graphicData uri="http://schemas.openxmlformats.org/drawingml/2006/picture">
+                <pic:pic xmlns:pic="http://schemas.openxmlformats.org/drawingml/2006/picture">
+                  <pic:nvPicPr>
+                    <pic:cNvPr id="0" name=""/>
+                    <pic:cNvPicPr/>
+                  </pic:nvPicPr>
+                  <pic:blipFill>
+                    <a:blip r:embed="rId12"/>
+                    <a:stretch>
+                      <a:fillRect/>
+                    </a:stretch>
+                  </pic:blipFill>
+                  <pic:spPr>
+                    <a:xfrm>
+                      <a:off x="0" y="0"/>
+                      <a:ext cx="2712720" cy="2324100"/>
+                    </a:xfrm>
+                    <a:prstGeom prst="rect">
+                      <a:avLst/>
+                    </a:prstGeom>
+                  </pic:spPr>
+                </pic:pic>
+              </a:graphicData>
+            </a:graphic>
+          </wp:inline>
+        </w:drawing>
+      </w:r>
+    </w:p>
+    <w:p>
+      <w:pPr>
+        <w:pStyle w:val="Caption"/>
+        <w:jc w:val="center"/>
+      </w:pPr>
+      <w:bookmarkStart w:id="3" w:name="_Ref530150179"/>
+      <w:r>
+        <w:t xml:space="preserve">Figure </w:t>
+      </w:r>
+      <w:r>
+        <w:fldChar w:fldCharType="begin"/>
+      </w:r>
+      <w:r>
+        <w:instrText xml:space="preserve"> SEQ Figure \* ARABIC </w:instrText>
+      </w:r>
+      <w:r>
+        <w:fldChar w:fldCharType="separate"/>
+      </w:r>
+      <w:r>
+        <w:rPr>
+          <w:noProof/>
+        </w:rPr>
+        <w:t>3</w:t>
+      </w:r>
+      <w:r>
+        <w:fldChar w:fldCharType="end"/>
+      </w:r>
+      <w:bookmarkEnd w:id="3"/>
+      <w:r>
+        <w:rPr>
+          <w:noProof/>
+          <w:lang w:val="en-US"/>
+        </w:rPr>
+        <w:t xml:space="preserve"> - Astable Operation</w:t>
+      </w:r>
+    </w:p>
+    <w:p>
+      <w:r>
+        <w:lastRenderedPageBreak/>
+        <w:t>Thus the duty cycle may be precisely set by the ratio of these two resistors.</w:t>
+      </w:r>
+    </w:p>
+    <w:p/>
+    <w:p>
+      <w:r>
+        <w:t>In the next section, we will go through step by step construction of the mono-stable circuit.</w:t>
+      </w:r>
+    </w:p>
+    <w:p>
+      <w:pPr>
+        <w:pStyle w:val="Heading2"/>
+      </w:pPr>
+      <w:r>
+        <w:t>Circuit Construction</w:t>
+      </w:r>
+    </w:p>
+    <w:p>
+      <w:r>
+        <w:t xml:space="preserve">Using a 555 Timer IC, resistors, capacitors and an LED, we will construct a simple timing circuit that will turn on an LED for </w:t>
+      </w:r>
       <w:proofErr w:type="gramStart"/>
       <w:r>
-        <w:t>time</w:t>
+        <w:t>a duration</w:t>
       </w:r>
       <w:proofErr w:type="gramEnd"/>
       <w:r>
-        <w:t xml:space="preserve"> the voltage equals 2/3 VCC. The comparator then resets the flip-flop which in turn discharges the capacitor</w:t>
-      </w:r>
-    </w:p>
-    <w:p>
-      <w:pPr>
-        <w:autoSpaceDE w:val="0"/>
-        <w:autoSpaceDN w:val="0"/>
-        <w:adjustRightInd w:val="0"/>
-        <w:spacing w:after="120" w:line="240" w:lineRule="auto"/>
-      </w:pPr>
-      <w:proofErr w:type="gramStart"/>
-      <w:r>
-        <w:t>and</w:t>
-      </w:r>
-      <w:proofErr w:type="gramEnd"/>
-      <w:r>
-        <w:t xml:space="preserve"> drives the output to its low state. Figure 12 shows the waveforms generated in this mode of operation. Since</w:t>
-      </w:r>
-    </w:p>
-    <w:p>
-      <w:pPr>
-        <w:autoSpaceDE w:val="0"/>
-        <w:autoSpaceDN w:val="0"/>
-        <w:adjustRightInd w:val="0"/>
-        <w:spacing w:after="120" w:line="240" w:lineRule="auto"/>
-      </w:pPr>
-      <w:proofErr w:type="gramStart"/>
-      <w:r>
-        <w:t>the</w:t>
-      </w:r>
-      <w:proofErr w:type="gramEnd"/>
-      <w:r>
-        <w:t xml:space="preserve"> charge and the threshold level of the comparator are both directly proportional to supply voltage, the timing</w:t>
-      </w:r>
-    </w:p>
-    <w:p>
-      <w:pPr>
-        <w:autoSpaceDE w:val="0"/>
-        <w:autoSpaceDN w:val="0"/>
-        <w:adjustRightInd w:val="0"/>
-        <w:spacing w:after="120" w:line="240" w:lineRule="auto"/>
-      </w:pPr>
-      <w:proofErr w:type="gramStart"/>
-      <w:r>
-        <w:lastRenderedPageBreak/>
-        <w:t>interval</w:t>
-      </w:r>
-      <w:proofErr w:type="gramEnd"/>
-      <w:r>
-        <w:t xml:space="preserve"> is independent of supply.</w:t>
-      </w:r>
+        <w:t xml:space="preserve"> of our choosing. The following steps will walk us through determining the R and C values and the construction</w:t>
+      </w:r>
+      <w:r>
+        <w:t xml:space="preserve"> the circuit shown in</w:t>
+      </w:r>
+    </w:p>
+    <w:p>
+      <w:pPr>
+        <w:keepNext/>
+        <w:jc w:val="center"/>
+      </w:pPr>
+      <w:r>
+        <w:drawing>
+          <wp:inline distT="0" distB="0" distL="0" distR="0" wp14:anchorId="61379D51" wp14:editId="20F4A973">
+            <wp:extent cx="4639734" cy="2741930"/>
+            <wp:effectExtent l="0" t="0" r="8890" b="1270"/>
+            <wp:docPr id="6" name="Picture 6"/>
+            <wp:cNvGraphicFramePr>
+              <a:graphicFrameLocks xmlns:a="http://schemas.openxmlformats.org/drawingml/2006/main" noChangeAspect="1"/>
+            </wp:cNvGraphicFramePr>
+            <a:graphic xmlns:a="http://schemas.openxmlformats.org/drawingml/2006/main">
+              <a:graphicData uri="http://schemas.openxmlformats.org/drawingml/2006/picture">
+                <pic:pic xmlns:pic="http://schemas.openxmlformats.org/drawingml/2006/picture">
+                  <pic:nvPicPr>
+                    <pic:cNvPr id="0" name=""/>
+                    <pic:cNvPicPr/>
+                  </pic:nvPicPr>
+                  <pic:blipFill rotWithShape="1">
+                    <a:blip r:embed="rId13"/>
+                    <a:srcRect l="9260" r="12677"/>
+                    <a:stretch/>
+                  </pic:blipFill>
+                  <pic:spPr bwMode="auto">
+                    <a:xfrm>
+                      <a:off x="0" y="0"/>
+                      <a:ext cx="4639734" cy="2741930"/>
+                    </a:xfrm>
+                    <a:prstGeom prst="rect">
+                      <a:avLst/>
+                    </a:prstGeom>
+                    <a:ln>
+                      <a:noFill/>
+                    </a:ln>
+                    <a:extLst>
+                      <a:ext uri="{53640926-AAD7-44D8-BBD7-CCE9431645EC}">
+                        <a14:shadowObscured xmlns:a14="http://schemas.microsoft.com/office/drawing/2010/main"/>
+                      </a:ext>
+                    </a:extLst>
+                  </pic:spPr>
+                </pic:pic>
+              </a:graphicData>
+            </a:graphic>
+          </wp:inline>
+        </w:drawing>
+      </w:r>
+    </w:p>
+    <w:p>
+      <w:pPr>
+        <w:pStyle w:val="Caption"/>
+        <w:jc w:val="center"/>
+      </w:pPr>
+      <w:r>
+        <w:t xml:space="preserve">Figure </w:t>
+      </w:r>
+      <w:r>
+        <w:fldChar w:fldCharType="begin"/>
+      </w:r>
+      <w:r>
+        <w:instrText xml:space="preserve"> SEQ Figure \* ARABIC </w:instrText>
+      </w:r>
+      <w:r>
+        <w:fldChar w:fldCharType="separate"/>
+      </w:r>
+      <w:r>
+        <w:rPr>
+          <w:noProof/>
+        </w:rPr>
+        <w:t>4</w:t>
+      </w:r>
+      <w:r>
+        <w:fldChar w:fldCharType="end"/>
+      </w:r>
+      <w:r>
+        <w:rPr>
+          <w:noProof/>
+          <w:lang w:val="en-US"/>
+        </w:rPr>
+        <w:t xml:space="preserve"> - 555 Timer Circuit</w:t>
+      </w:r>
+      <w:bookmarkStart w:id="4" w:name="_GoBack"/>
+      <w:bookmarkEnd w:id="4"/>
+    </w:p>
+    <w:p>
+      <w:pPr>
+        <w:pStyle w:val="Heading3"/>
+        <w:rPr>
+          <w:u w:val="single"/>
+        </w:rPr>
+      </w:pPr>
+      <w:r>
+        <w:rPr>
+          <w:u w:val="single"/>
+        </w:rPr>
+        <w:t>Connecting the LED</w:t>
+      </w:r>
+    </w:p>
+    <w:p>
+      <w:r>
+        <w:t xml:space="preserve">We would like for the LED to turn on when we trigger the 555 Timer chip.  Since the output of the chip is high (at </w:t>
+      </w:r>
+      <w:proofErr w:type="spellStart"/>
+      <w:r>
+        <w:t>Vcc</w:t>
+      </w:r>
+      <w:proofErr w:type="spellEnd"/>
+      <w:r>
+        <w:t>) when triggered, we will connect the LED and it current limiting resistor from the output (pin 3) to ground.</w:t>
+      </w:r>
+    </w:p>
+    <w:p/>
+    <w:p>
+      <w:pPr>
+        <w:pStyle w:val="ListParagraph"/>
+        <w:numPr>
+          <w:ilvl w:val="0"/>
+          <w:numId w:val="3"/>
+        </w:numPr>
+      </w:pPr>
+      <w:r>
+        <w:t>Determine the current limiting resistor for your LED.</w:t>
+      </w:r>
+    </w:p>
+    <w:p>
+      <w:pPr>
+        <w:pStyle w:val="ListParagraph"/>
+        <w:numPr>
+          <w:ilvl w:val="1"/>
+          <w:numId w:val="3"/>
+        </w:numPr>
+      </w:pPr>
+      <w:r>
+        <w:t>Record the turn on voltage (forward voltage) of your LED</w:t>
+      </w:r>
+      <w:r>
+        <w:br/>
+      </w:r>
+      <w:r>
+        <w:br/>
+      </w:r>
+      <m:oMathPara>
+        <m:oMathParaPr>
+          <m:jc m:val="left"/>
+        </m:oMathParaPr>
+        <m:oMath>
+          <m:sSub>
+            <m:sSubPr>
+              <m:ctrlPr>
+                <w:rPr>
+                  <w:rFonts w:ascii="Cambria Math" w:hAnsi="Cambria Math"/>
+                  <w:i/>
+                </w:rPr>
+              </m:ctrlPr>
+            </m:sSubPr>
+            <m:e>
+              <m:r>
+                <w:rPr>
+                  <w:rFonts w:ascii="Cambria Math" w:hAnsi="Cambria Math"/>
+                </w:rPr>
+                <m:t>V</m:t>
+              </m:r>
+            </m:e>
+            <m:sub>
+              <m:r>
+                <w:rPr>
+                  <w:rFonts w:ascii="Cambria Math" w:hAnsi="Cambria Math"/>
+                </w:rPr>
+                <m:t>f</m:t>
+              </m:r>
+            </m:sub>
+          </m:sSub>
+          <m:r>
+            <w:rPr>
+              <w:rFonts w:ascii="Cambria Math" w:hAnsi="Cambria Math"/>
+            </w:rPr>
+            <m:t>=_________________________V</m:t>
+          </m:r>
+          <m:r>
+            <w:br/>
+          </m:r>
+        </m:oMath>
+      </m:oMathPara>
+    </w:p>
+    <w:p>
+      <w:pPr>
+        <w:pStyle w:val="ListParagraph"/>
+        <w:numPr>
+          <w:ilvl w:val="1"/>
+          <w:numId w:val="3"/>
+        </w:numPr>
+      </w:pPr>
+      <w:r>
+        <w:t xml:space="preserve">The output of the 555 Timer when triggered will be at </w:t>
+      </w:r>
+      <w:proofErr w:type="spellStart"/>
+      <w:r>
+        <w:t>Vcc</w:t>
+      </w:r>
+      <w:proofErr w:type="spellEnd"/>
+      <w:r>
+        <w:t xml:space="preserve"> = 5V, at which point, we would like </w:t>
+      </w:r>
+      <w:r>
+        <w:t>I</w:t>
+      </w:r>
+      <w:r>
+        <w:rPr>
+          <w:vertAlign w:val="subscript"/>
+        </w:rPr>
+        <w:t>f</w:t>
+      </w:r>
+      <w:r>
+        <w:t xml:space="preserve"> = </w:t>
+      </w:r>
+      <w:r>
+        <w:t>~5mA of current to flow through the LED.  Determine the current limiting resistor using Ohm’s Law</w:t>
+      </w:r>
+      <w:r>
+        <w:br/>
+      </w:r>
+      <w:r>
+        <w:br/>
+      </w:r>
+      <m:oMathPara>
+        <m:oMathParaPr>
+          <m:jc m:val="left"/>
+        </m:oMathParaPr>
+        <m:oMath>
+          <m:sSub>
+            <m:sSubPr>
+              <m:ctrlPr>
+                <w:rPr>
+                  <w:rFonts w:ascii="Cambria Math" w:hAnsi="Cambria Math"/>
+                  <w:i/>
+                </w:rPr>
+              </m:ctrlPr>
+            </m:sSubPr>
+            <m:e>
+              <m:r>
+                <w:rPr>
+                  <w:rFonts w:ascii="Cambria Math" w:hAnsi="Cambria Math"/>
+                </w:rPr>
+                <m:t>R</m:t>
+              </m:r>
+            </m:e>
+            <m:sub>
+              <m:r>
+                <w:rPr>
+                  <w:rFonts w:ascii="Cambria Math" w:hAnsi="Cambria Math"/>
+                </w:rPr>
+                <m:t>1</m:t>
+              </m:r>
+            </m:sub>
+          </m:sSub>
+          <m:r>
+            <w:rPr>
+              <w:rFonts w:ascii="Cambria Math" w:hAnsi="Cambria Math"/>
+            </w:rPr>
+            <m:t>=</m:t>
+          </m:r>
+          <m:f>
+            <m:fPr>
+              <m:ctrlPr>
+                <w:rPr>
+                  <w:rFonts w:ascii="Cambria Math" w:hAnsi="Cambria Math"/>
+                  <w:i/>
+                </w:rPr>
+              </m:ctrlPr>
+            </m:fPr>
+            <m:num>
+              <m:sSub>
+                <m:sSubPr>
+                  <m:ctrlPr>
+                    <w:rPr>
+                      <w:rFonts w:ascii="Cambria Math" w:hAnsi="Cambria Math"/>
+                      <w:i/>
+                    </w:rPr>
+                  </m:ctrlPr>
+                </m:sSubPr>
+                <m:e>
+                  <m:r>
+                    <w:rPr>
+                      <w:rFonts w:ascii="Cambria Math" w:hAnsi="Cambria Math"/>
+                    </w:rPr>
+                    <m:t>V</m:t>
+                  </m:r>
+                </m:e>
+                <m:sub>
+                  <m:r>
+                    <w:rPr>
+                      <w:rFonts w:ascii="Cambria Math" w:hAnsi="Cambria Math"/>
+                    </w:rPr>
+                    <m:t>cc</m:t>
+                  </m:r>
+                </m:sub>
+              </m:sSub>
+              <m:r>
+                <w:rPr>
+                  <w:rFonts w:ascii="Cambria Math" w:hAnsi="Cambria Math"/>
+                </w:rPr>
+                <m:t>-</m:t>
+              </m:r>
+              <m:sSub>
+                <m:sSubPr>
+                  <m:ctrlPr>
+                    <w:rPr>
+                      <w:rFonts w:ascii="Cambria Math" w:hAnsi="Cambria Math"/>
+                      <w:i/>
+                    </w:rPr>
+                  </m:ctrlPr>
+                </m:sSubPr>
+                <m:e>
+                  <m:r>
+                    <w:rPr>
+                      <w:rFonts w:ascii="Cambria Math" w:hAnsi="Cambria Math"/>
+                    </w:rPr>
+                    <m:t>V</m:t>
+                  </m:r>
+                </m:e>
+                <m:sub>
+                  <m:r>
+                    <w:rPr>
+                      <w:rFonts w:ascii="Cambria Math" w:hAnsi="Cambria Math"/>
+                    </w:rPr>
+                    <m:t>f</m:t>
+                  </m:r>
+                </m:sub>
+              </m:sSub>
+            </m:num>
+            <m:den>
+              <m:sSub>
+                <m:sSubPr>
+                  <m:ctrlPr>
+                    <w:rPr>
+                      <w:rFonts w:ascii="Cambria Math" w:hAnsi="Cambria Math"/>
+                      <w:i/>
+                    </w:rPr>
+                  </m:ctrlPr>
+                </m:sSubPr>
+                <m:e>
+                  <m:r>
+                    <w:rPr>
+                      <w:rFonts w:ascii="Cambria Math" w:hAnsi="Cambria Math"/>
+                    </w:rPr>
+                    <m:t>I</m:t>
+                  </m:r>
+                </m:e>
+                <m:sub>
+                  <m:r>
+                    <w:rPr>
+                      <w:rFonts w:ascii="Cambria Math" w:hAnsi="Cambria Math"/>
+                    </w:rPr>
+                    <m:t>f</m:t>
+                  </m:r>
+                </m:sub>
+              </m:sSub>
+            </m:den>
+          </m:f>
+          <m:r>
+            <w:rPr>
+              <w:rFonts w:ascii="Cambria Math" w:hAnsi="Cambria Math"/>
+            </w:rPr>
+            <m:t>=</m:t>
+          </m:r>
+          <m:f>
+            <m:fPr>
+              <m:ctrlPr>
+                <w:rPr>
+                  <w:rFonts w:ascii="Cambria Math" w:hAnsi="Cambria Math"/>
+                  <w:i/>
+                </w:rPr>
+              </m:ctrlPr>
+            </m:fPr>
+            <m:num>
+              <m:r>
+                <w:rPr>
+                  <w:rFonts w:ascii="Cambria Math" w:hAnsi="Cambria Math"/>
+                </w:rPr>
+                <m:t>5-</m:t>
+              </m:r>
+              <m:sSub>
+                <m:sSubPr>
+                  <m:ctrlPr>
+                    <w:rPr>
+                      <w:rFonts w:ascii="Cambria Math" w:hAnsi="Cambria Math"/>
+                      <w:i/>
+                    </w:rPr>
+                  </m:ctrlPr>
+                </m:sSubPr>
+                <m:e>
+                  <m:r>
+                    <w:rPr>
+                      <w:rFonts w:ascii="Cambria Math" w:hAnsi="Cambria Math"/>
+                    </w:rPr>
+                    <m:t>V</m:t>
+                  </m:r>
+                </m:e>
+                <m:sub>
+                  <m:r>
+                    <w:rPr>
+                      <w:rFonts w:ascii="Cambria Math" w:hAnsi="Cambria Math"/>
+                    </w:rPr>
+                    <m:t>f</m:t>
+                  </m:r>
+                </m:sub>
+              </m:sSub>
+            </m:num>
+            <m:den>
+              <m:r>
+                <w:rPr>
+                  <w:rFonts w:ascii="Cambria Math" w:hAnsi="Cambria Math"/>
+                </w:rPr>
+                <m:t>0.005</m:t>
+              </m:r>
+            </m:den>
+          </m:f>
+          <m:r>
+            <w:rPr>
+              <w:rFonts w:ascii="Cambria Math" w:hAnsi="Cambria Math"/>
+            </w:rPr>
+            <m:t>=_____________________Ω</m:t>
+          </m:r>
+          <m:r>
+            <w:br/>
+          </m:r>
+        </m:oMath>
+      </m:oMathPara>
+    </w:p>
+    <w:p>
+      <w:pPr>
+        <w:pStyle w:val="ListParagraph"/>
+        <w:numPr>
+          <w:ilvl w:val="0"/>
+          <w:numId w:val="3"/>
+        </w:numPr>
+      </w:pPr>
     </w:p>
     <w:sectPr>
-      <w:headerReference w:type="default" r:id="rId11"/>
-      <w:footerReference w:type="default" r:id="rId12"/>
+      <w:headerReference w:type="default" r:id="rId14"/>
+      <w:footerReference w:type="default" r:id="rId15"/>
       <w:pgSz w:w="12240" w:h="15840"/>
       <w:pgMar w:top="1440" w:right="1440" w:bottom="1440" w:left="1440" w:header="0" w:footer="576" w:gutter="0"/>
       <w:pgNumType w:start="1"/>
@@ -725,6 +1758,92 @@
 <file path=word/numbering.xml><?xml version="1.0" encoding="utf-8"?>
 <w:numbering xmlns:wpc="http://schemas.microsoft.com/office/word/2010/wordprocessingCanvas" xmlns:mc="http://schemas.openxmlformats.org/markup-compatibility/2006" xmlns:o="urn:schemas-microsoft-com:office:office" xmlns:r="http://schemas.openxmlformats.org/officeDocument/2006/relationships" xmlns:m="http://schemas.openxmlformats.org/officeDocument/2006/math" xmlns:v="urn:schemas-microsoft-com:vml" xmlns:wp14="http://schemas.microsoft.com/office/word/2010/wordprocessingDrawing" xmlns:wp="http://schemas.openxmlformats.org/drawingml/2006/wordprocessingDrawing" xmlns:w10="urn:schemas-microsoft-com:office:word" xmlns:w="http://schemas.openxmlformats.org/wordprocessingml/2006/main" xmlns:w14="http://schemas.microsoft.com/office/word/2010/wordml" xmlns:wpg="http://schemas.microsoft.com/office/word/2010/wordprocessingGroup" xmlns:wpi="http://schemas.microsoft.com/office/word/2010/wordprocessingInk" xmlns:wne="http://schemas.microsoft.com/office/word/2006/wordml" xmlns:wps="http://schemas.microsoft.com/office/word/2010/wordprocessingShape" mc:Ignorable="w14 wp14">
   <w:abstractNum w:abstractNumId="0">
+    <w:nsid w:val="0D953B3B"/>
+    <w:multiLevelType w:val="hybridMultilevel"/>
+    <w:tmpl w:val="14AEBAFE"/>
+    <w:lvl w:ilvl="0" w:tplc="0409000F">
+      <w:start w:val="1"/>
+      <w:numFmt w:val="decimal"/>
+      <w:lvlText w:val="%1."/>
+      <w:lvlJc w:val="left"/>
+      <w:pPr>
+        <w:ind w:left="720" w:hanging="360"/>
+      </w:pPr>
+    </w:lvl>
+    <w:lvl w:ilvl="1" w:tplc="04090019">
+      <w:start w:val="1"/>
+      <w:numFmt w:val="lowerLetter"/>
+      <w:lvlText w:val="%2."/>
+      <w:lvlJc w:val="left"/>
+      <w:pPr>
+        <w:ind w:left="1440" w:hanging="360"/>
+      </w:pPr>
+    </w:lvl>
+    <w:lvl w:ilvl="2" w:tplc="0409001B" w:tentative="1">
+      <w:start w:val="1"/>
+      <w:numFmt w:val="lowerRoman"/>
+      <w:lvlText w:val="%3."/>
+      <w:lvlJc w:val="right"/>
+      <w:pPr>
+        <w:ind w:left="2160" w:hanging="180"/>
+      </w:pPr>
+    </w:lvl>
+    <w:lvl w:ilvl="3" w:tplc="0409000F" w:tentative="1">
+      <w:start w:val="1"/>
+      <w:numFmt w:val="decimal"/>
+      <w:lvlText w:val="%4."/>
+      <w:lvlJc w:val="left"/>
+      <w:pPr>
+        <w:ind w:left="2880" w:hanging="360"/>
+      </w:pPr>
+    </w:lvl>
+    <w:lvl w:ilvl="4" w:tplc="04090019" w:tentative="1">
+      <w:start w:val="1"/>
+      <w:numFmt w:val="lowerLetter"/>
+      <w:lvlText w:val="%5."/>
+      <w:lvlJc w:val="left"/>
+      <w:pPr>
+        <w:ind w:left="3600" w:hanging="360"/>
+      </w:pPr>
+    </w:lvl>
+    <w:lvl w:ilvl="5" w:tplc="0409001B" w:tentative="1">
+      <w:start w:val="1"/>
+      <w:numFmt w:val="lowerRoman"/>
+      <w:lvlText w:val="%6."/>
+      <w:lvlJc w:val="right"/>
+      <w:pPr>
+        <w:ind w:left="4320" w:hanging="180"/>
+      </w:pPr>
+    </w:lvl>
+    <w:lvl w:ilvl="6" w:tplc="0409000F" w:tentative="1">
+      <w:start w:val="1"/>
+      <w:numFmt w:val="decimal"/>
+      <w:lvlText w:val="%7."/>
+      <w:lvlJc w:val="left"/>
+      <w:pPr>
+        <w:ind w:left="5040" w:hanging="360"/>
+      </w:pPr>
+    </w:lvl>
+    <w:lvl w:ilvl="7" w:tplc="04090019" w:tentative="1">
+      <w:start w:val="1"/>
+      <w:numFmt w:val="lowerLetter"/>
+      <w:lvlText w:val="%8."/>
+      <w:lvlJc w:val="left"/>
+      <w:pPr>
+        <w:ind w:left="5760" w:hanging="360"/>
+      </w:pPr>
+    </w:lvl>
+    <w:lvl w:ilvl="8" w:tplc="0409001B" w:tentative="1">
+      <w:start w:val="1"/>
+      <w:numFmt w:val="lowerRoman"/>
+      <w:lvlText w:val="%9."/>
+      <w:lvlJc w:val="right"/>
+      <w:pPr>
+        <w:ind w:left="6480" w:hanging="180"/>
+      </w:pPr>
+    </w:lvl>
+  </w:abstractNum>
+  <w:abstractNum w:abstractNumId="1">
     <w:nsid w:val="4E916297"/>
     <w:multiLevelType w:val="hybridMultilevel"/>
     <w:tmpl w:val="5B4CE584"/>
@@ -813,7 +1932,7 @@
       </w:pPr>
     </w:lvl>
   </w:abstractNum>
-  <w:abstractNum w:abstractNumId="1">
+  <w:abstractNum w:abstractNumId="2">
     <w:nsid w:val="7E607C17"/>
     <w:multiLevelType w:val="hybridMultilevel"/>
     <w:tmpl w:val="9FC48C2E"/>
@@ -900,9 +2019,12 @@
     </w:lvl>
   </w:abstractNum>
   <w:num w:numId="1">
+    <w:abstractNumId w:val="2"/>
+  </w:num>
+  <w:num w:numId="2">
     <w:abstractNumId w:val="1"/>
   </w:num>
-  <w:num w:numId="2">
+  <w:num w:numId="3">
     <w:abstractNumId w:val="0"/>
   </w:num>
 </w:numbering>
@@ -1364,6 +2486,35 @@
       <w:szCs w:val="16"/>
     </w:rPr>
   </w:style>
+  <w:style w:type="paragraph" w:styleId="Caption">
+    <w:name w:val="caption"/>
+    <w:basedOn w:val="Normal"/>
+    <w:next w:val="Normal"/>
+    <w:uiPriority w:val="35"/>
+    <w:unhideWhenUsed/>
+    <w:qFormat/>
+    <w:rsid w:val="000D0310"/>
+    <w:pPr>
+      <w:spacing w:after="200" w:line="240" w:lineRule="auto"/>
+    </w:pPr>
+    <w:rPr>
+      <w:b/>
+      <w:bCs/>
+      <w:color w:val="4F81BD" w:themeColor="accent1"/>
+      <w:sz w:val="18"/>
+      <w:szCs w:val="18"/>
+    </w:rPr>
+  </w:style>
+  <w:style w:type="character" w:styleId="PlaceholderText">
+    <w:name w:val="Placeholder Text"/>
+    <w:basedOn w:val="DefaultParagraphFont"/>
+    <w:uiPriority w:val="99"/>
+    <w:semiHidden/>
+    <w:rsid w:val="00100A13"/>
+    <w:rPr>
+      <w:color w:val="808080"/>
+    </w:rPr>
+  </w:style>
 </w:styles>
 </file>
 
@@ -1821,6 +2972,35 @@
       <w:rFonts w:ascii="Tahoma" w:hAnsi="Tahoma" w:cs="Tahoma"/>
       <w:sz w:val="16"/>
       <w:szCs w:val="16"/>
+    </w:rPr>
+  </w:style>
+  <w:style w:type="paragraph" w:styleId="Caption">
+    <w:name w:val="caption"/>
+    <w:basedOn w:val="Normal"/>
+    <w:next w:val="Normal"/>
+    <w:uiPriority w:val="35"/>
+    <w:unhideWhenUsed/>
+    <w:qFormat/>
+    <w:rsid w:val="000D0310"/>
+    <w:pPr>
+      <w:spacing w:after="200" w:line="240" w:lineRule="auto"/>
+    </w:pPr>
+    <w:rPr>
+      <w:b/>
+      <w:bCs/>
+      <w:color w:val="4F81BD" w:themeColor="accent1"/>
+      <w:sz w:val="18"/>
+      <w:szCs w:val="18"/>
+    </w:rPr>
+  </w:style>
+  <w:style w:type="character" w:styleId="PlaceholderText">
+    <w:name w:val="Placeholder Text"/>
+    <w:basedOn w:val="DefaultParagraphFont"/>
+    <w:uiPriority w:val="99"/>
+    <w:semiHidden/>
+    <w:rsid w:val="00100A13"/>
+    <w:rPr>
+      <w:color w:val="808080"/>
     </w:rPr>
   </w:style>
 </w:styles>

</xml_diff>

<commit_message>
Completed Lesson 3's Project
</commit_message>
<xml_diff>
--- a/Lesson 3/555 Timer Lab.docx
+++ b/Lesson 3/555 Timer Lab.docx
@@ -125,7 +125,7 @@
                     <pic:cNvPicPr/>
                   </pic:nvPicPr>
                   <pic:blipFill rotWithShape="1">
-                    <a:blip r:embed="rId8"/>
+                    <a:blip r:embed="rId9"/>
                     <a:srcRect t="12352" b="9525"/>
                     <a:stretch/>
                   </pic:blipFill>
@@ -190,15 +190,11 @@
         <w:jc w:val="center"/>
       </w:pPr>
       <w:r>
-        <w:rPr>
-          <w:noProof/>
-          <w:lang w:val="en-US"/>
-        </w:rPr>
         <w:drawing>
-          <wp:inline distT="0" distB="0" distL="0" distR="0" wp14:anchorId="0A488C29" wp14:editId="7C09D0CE">
-            <wp:extent cx="5322234" cy="3217334"/>
-            <wp:effectExtent l="0" t="0" r="0" b="2540"/>
-            <wp:docPr id="3" name="Picture 3"/>
+          <wp:inline distT="0" distB="0" distL="0" distR="0" wp14:anchorId="1985FFC2" wp14:editId="5726B24A">
+            <wp:extent cx="5696712" cy="3438144"/>
+            <wp:effectExtent l="0" t="0" r="0" b="0"/>
+            <wp:docPr id="8" name="Picture 8"/>
             <wp:cNvGraphicFramePr>
               <a:graphicFrameLocks xmlns:a="http://schemas.openxmlformats.org/drawingml/2006/main" noChangeAspect="1"/>
             </wp:cNvGraphicFramePr>
@@ -206,13 +202,13 @@
               <a:graphicData uri="http://schemas.openxmlformats.org/drawingml/2006/picture">
                 <pic:pic xmlns:pic="http://schemas.openxmlformats.org/drawingml/2006/picture">
                   <pic:nvPicPr>
-                    <pic:cNvPr id="0" name="Picture 4"/>
+                    <pic:cNvPr id="0" name="Picture 2"/>
                     <pic:cNvPicPr>
                       <a:picLocks noChangeAspect="1" noChangeArrowheads="1"/>
                     </pic:cNvPicPr>
                   </pic:nvPicPr>
                   <pic:blipFill>
-                    <a:blip r:embed="rId9" cstate="print">
+                    <a:blip r:embed="rId10" cstate="print">
                       <a:extLst>
                         <a:ext uri="{28A0092B-C50C-407E-A947-70E740481C1C}">
                           <a14:useLocalDpi xmlns:a14="http://schemas.microsoft.com/office/drawing/2010/main" val="0"/>
@@ -227,7 +223,7 @@
                   <pic:spPr bwMode="auto">
                     <a:xfrm>
                       <a:off x="0" y="0"/>
-                      <a:ext cx="5322234" cy="3217334"/>
+                      <a:ext cx="5696712" cy="3438144"/>
                     </a:xfrm>
                     <a:prstGeom prst="rect">
                       <a:avLst/>
@@ -267,7 +263,12 @@
         <w:t>95%</w:t>
       </w:r>
       <w:r>
-        <w:t xml:space="preserve"> = 3RC.  It follows a similar profile when discharging.  In other words, a capacitor discharging through a resistor loses ~63% of its charge in a time t</w:t>
+        <w:t xml:space="preserve"> = 3RC.  It follows </w:t>
+      </w:r>
+      <w:bookmarkStart w:id="1" w:name="_GoBack"/>
+      <w:bookmarkEnd w:id="1"/>
+      <w:r>
+        <w:t>a similar profile when discharging.  In other words, a capacitor discharging through a resistor loses ~63% of its charge in a time t</w:t>
       </w:r>
       <w:r>
         <w:rPr>
@@ -420,220 +421,6 @@
             <wp:extent cx="5047488" cy="4261104"/>
             <wp:effectExtent l="0" t="0" r="1270" b="6350"/>
             <wp:docPr id="5" name="Picture 5"/>
-            <wp:cNvGraphicFramePr>
-              <a:graphicFrameLocks xmlns:a="http://schemas.openxmlformats.org/drawingml/2006/main" noChangeAspect="1"/>
-            </wp:cNvGraphicFramePr>
-            <a:graphic xmlns:a="http://schemas.openxmlformats.org/drawingml/2006/main">
-              <a:graphicData uri="http://schemas.openxmlformats.org/drawingml/2006/picture">
-                <pic:pic xmlns:pic="http://schemas.openxmlformats.org/drawingml/2006/picture">
-                  <pic:nvPicPr>
-                    <pic:cNvPr id="0" name=""/>
-                    <pic:cNvPicPr/>
-                  </pic:nvPicPr>
-                  <pic:blipFill>
-                    <a:blip r:embed="rId10"/>
-                    <a:stretch>
-                      <a:fillRect/>
-                    </a:stretch>
-                  </pic:blipFill>
-                  <pic:spPr>
-                    <a:xfrm>
-                      <a:off x="0" y="0"/>
-                      <a:ext cx="5047488" cy="4261104"/>
-                    </a:xfrm>
-                    <a:prstGeom prst="rect">
-                      <a:avLst/>
-                    </a:prstGeom>
-                  </pic:spPr>
-                </pic:pic>
-              </a:graphicData>
-            </a:graphic>
-          </wp:inline>
-        </w:drawing>
-      </w:r>
-    </w:p>
-    <w:p>
-      <w:pPr>
-        <w:pStyle w:val="Caption"/>
-        <w:jc w:val="center"/>
-      </w:pPr>
-      <w:bookmarkStart w:id="1" w:name="_Ref530149625"/>
-      <w:r>
-        <w:t xml:space="preserve">Figure </w:t>
-      </w:r>
-      <w:r>
-        <w:fldChar w:fldCharType="begin"/>
-      </w:r>
-      <w:r>
-        <w:instrText xml:space="preserve"> SEQ Figure \* ARABIC </w:instrText>
-      </w:r>
-      <w:r>
-        <w:fldChar w:fldCharType="separate"/>
-      </w:r>
-      <w:r>
-        <w:rPr>
-          <w:noProof/>
-        </w:rPr>
-        <w:t>1</w:t>
-      </w:r>
-      <w:r>
-        <w:fldChar w:fldCharType="end"/>
-      </w:r>
-      <w:bookmarkEnd w:id="1"/>
-      <w:r>
-        <w:rPr>
-          <w:noProof/>
-          <w:lang w:val="en-US"/>
-        </w:rPr>
-        <w:t xml:space="preserve"> - 555 Timer Block Diagram</w:t>
-      </w:r>
-    </w:p>
-    <w:p>
-      <w:pPr>
-        <w:autoSpaceDE w:val="0"/>
-        <w:autoSpaceDN w:val="0"/>
-        <w:adjustRightInd w:val="0"/>
-        <w:spacing w:after="120" w:line="240" w:lineRule="auto"/>
-      </w:pPr>
-      <w:r>
-        <w:t>The 555 Timer’s two “comparator inputs “Trigger” (pin 2) and “Threshold” (pin 6) control the output (pin 3) of the chip.  When the Trigger pin is set to low (less than 1/3Vcc), the output of the chip is set to high (</w:t>
-      </w:r>
-      <w:proofErr w:type="spellStart"/>
-      <w:r>
-        <w:t>Vcc</w:t>
-      </w:r>
-      <w:proofErr w:type="spellEnd"/>
-      <w:r>
-        <w:t>).  Additionally, the transistor connected to the “Discharge” pin (pin 7) is turned on.</w:t>
-      </w:r>
-    </w:p>
-    <w:p>
-      <w:pPr>
-        <w:autoSpaceDE w:val="0"/>
-        <w:autoSpaceDN w:val="0"/>
-        <w:adjustRightInd w:val="0"/>
-        <w:spacing w:after="120" w:line="240" w:lineRule="auto"/>
-      </w:pPr>
-      <w:r>
-        <w:t>If, on the other hand, the voltage input on the Threshold is set to high (greater than 2/3Vcc), the output is set to low (0V) and the Discharge transistor is turned off.</w:t>
-      </w:r>
-    </w:p>
-    <w:p>
-      <w:pPr>
-        <w:autoSpaceDE w:val="0"/>
-        <w:autoSpaceDN w:val="0"/>
-        <w:adjustRightInd w:val="0"/>
-        <w:spacing w:after="120" w:line="240" w:lineRule="auto"/>
-      </w:pPr>
-      <w:r>
-        <w:t xml:space="preserve">The 555 Timer can be </w:t>
-      </w:r>
-      <w:r>
-        <w:t>operated in two modes:  1) Mono-</w:t>
-      </w:r>
-      <w:r>
-        <w:t xml:space="preserve">stable or one shot and 2) </w:t>
-      </w:r>
-      <w:proofErr w:type="spellStart"/>
-      <w:r>
-        <w:t>A</w:t>
-      </w:r>
-      <w:r>
-        <w:t>stable</w:t>
-      </w:r>
-      <w:proofErr w:type="spellEnd"/>
-      <w:r>
-        <w:t xml:space="preserve"> or periodic.</w:t>
-      </w:r>
-    </w:p>
-    <w:p>
-      <w:pPr>
-        <w:pStyle w:val="Heading4"/>
-      </w:pPr>
-      <w:r>
-        <w:t>Mono-Stable Operation:</w:t>
-      </w:r>
-    </w:p>
-    <w:p>
-      <w:pPr>
-        <w:autoSpaceDE w:val="0"/>
-        <w:autoSpaceDN w:val="0"/>
-        <w:adjustRightInd w:val="0"/>
-        <w:spacing w:after="120" w:line="240" w:lineRule="auto"/>
-      </w:pPr>
-      <w:r>
-        <w:t>In this mode of operation, the timer functions as a one-shot</w:t>
-      </w:r>
-      <w:r>
-        <w:t xml:space="preserve"> (</w:t>
-      </w:r>
-      <w:r>
-        <w:fldChar w:fldCharType="begin"/>
-      </w:r>
-      <w:r>
-        <w:instrText xml:space="preserve"> REF _Ref530149822 \h </w:instrText>
-      </w:r>
-      <w:r>
-        <w:fldChar w:fldCharType="separate"/>
-      </w:r>
-      <w:r>
-        <w:t xml:space="preserve">Figure </w:t>
-      </w:r>
-      <w:r>
-        <w:rPr>
-          <w:noProof/>
-        </w:rPr>
-        <w:t>2</w:t>
-      </w:r>
-      <w:r>
-        <w:fldChar w:fldCharType="end"/>
-      </w:r>
-      <w:r>
-        <w:t>)</w:t>
-      </w:r>
-      <w:r>
-        <w:t>. The external capacitor is initially held</w:t>
-      </w:r>
-      <w:r>
-        <w:t xml:space="preserve"> </w:t>
-      </w:r>
-      <w:r>
-        <w:t xml:space="preserve">discharged by a transistor inside the timer. Upon </w:t>
-      </w:r>
-      <w:r>
-        <w:t>setting the T</w:t>
-      </w:r>
-      <w:r>
-        <w:t xml:space="preserve">rigger </w:t>
-      </w:r>
-      <w:r>
-        <w:t xml:space="preserve">input (pin 2) to less than 1/3 </w:t>
-      </w:r>
-      <w:proofErr w:type="spellStart"/>
-      <w:r>
-        <w:t>Vcc</w:t>
-      </w:r>
-      <w:proofErr w:type="spellEnd"/>
-      <w:r>
-        <w:t xml:space="preserve"> to, the flip-flop is set which both releases the short circuit across the capacitor and drives the output high.</w:t>
-      </w:r>
-    </w:p>
-    <w:p>
-      <w:pPr>
-        <w:keepNext/>
-        <w:autoSpaceDE w:val="0"/>
-        <w:autoSpaceDN w:val="0"/>
-        <w:adjustRightInd w:val="0"/>
-        <w:spacing w:after="120" w:line="240" w:lineRule="auto"/>
-        <w:jc w:val="center"/>
-      </w:pPr>
-      <w:r>
-        <w:lastRenderedPageBreak/>
-        <w:drawing>
-          <wp:inline distT="0" distB="0" distL="0" distR="0" wp14:anchorId="5241C9B1" wp14:editId="40E359C0">
-            <wp:extent cx="3276600" cy="2133600"/>
-            <wp:effectExtent l="0" t="0" r="0" b="0"/>
-            <wp:docPr id="2" name="Picture 2"/>
             <wp:cNvGraphicFramePr>
               <a:graphicFrameLocks xmlns:a="http://schemas.openxmlformats.org/drawingml/2006/main" noChangeAspect="1"/>
             </wp:cNvGraphicFramePr>
@@ -653,6 +440,224 @@
                   <pic:spPr>
                     <a:xfrm>
                       <a:off x="0" y="0"/>
+                      <a:ext cx="5047488" cy="4261104"/>
+                    </a:xfrm>
+                    <a:prstGeom prst="rect">
+                      <a:avLst/>
+                    </a:prstGeom>
+                  </pic:spPr>
+                </pic:pic>
+              </a:graphicData>
+            </a:graphic>
+          </wp:inline>
+        </w:drawing>
+      </w:r>
+    </w:p>
+    <w:p>
+      <w:pPr>
+        <w:pStyle w:val="Caption"/>
+        <w:jc w:val="center"/>
+      </w:pPr>
+      <w:bookmarkStart w:id="2" w:name="_Ref530149625"/>
+      <w:r>
+        <w:t xml:space="preserve">Figure </w:t>
+      </w:r>
+      <w:r>
+        <w:fldChar w:fldCharType="begin"/>
+      </w:r>
+      <w:r>
+        <w:instrText xml:space="preserve"> SEQ Figure \* ARABIC </w:instrText>
+      </w:r>
+      <w:r>
+        <w:fldChar w:fldCharType="separate"/>
+      </w:r>
+      <w:r>
+        <w:rPr>
+          <w:noProof/>
+        </w:rPr>
+        <w:t>1</w:t>
+      </w:r>
+      <w:r>
+        <w:fldChar w:fldCharType="end"/>
+      </w:r>
+      <w:bookmarkEnd w:id="2"/>
+      <w:r>
+        <w:rPr>
+          <w:noProof/>
+          <w:lang w:val="en-US"/>
+        </w:rPr>
+        <w:t xml:space="preserve"> - 555 Timer Block Diagram</w:t>
+      </w:r>
+    </w:p>
+    <w:p>
+      <w:pPr>
+        <w:autoSpaceDE w:val="0"/>
+        <w:autoSpaceDN w:val="0"/>
+        <w:adjustRightInd w:val="0"/>
+        <w:spacing w:after="120" w:line="240" w:lineRule="auto"/>
+      </w:pPr>
+      <w:r>
+        <w:t>The 555 Timer’s two “comparator inputs “Trigger” (pin 2) and “Threshold” (pin 6) control the output (pin 3) of the chip.  When the Trigger pin is set to low (less than 1/3Vcc), the output of the chip is set to high (</w:t>
+      </w:r>
+      <w:proofErr w:type="spellStart"/>
+      <w:r>
+        <w:t>Vcc</w:t>
+      </w:r>
+      <w:proofErr w:type="spellEnd"/>
+      <w:r>
+        <w:t>).  Additionally, the transistor connected to the “Discharge” pin (pin 7) is turned on.</w:t>
+      </w:r>
+    </w:p>
+    <w:p>
+      <w:pPr>
+        <w:autoSpaceDE w:val="0"/>
+        <w:autoSpaceDN w:val="0"/>
+        <w:adjustRightInd w:val="0"/>
+        <w:spacing w:after="120" w:line="240" w:lineRule="auto"/>
+      </w:pPr>
+      <w:r>
+        <w:t>If, on the other hand, the voltage input on the Threshold is set to high (greater than 2/3Vcc), the output is set to low (0V) and the Discharge transistor is turned off.</w:t>
+      </w:r>
+    </w:p>
+    <w:p>
+      <w:pPr>
+        <w:autoSpaceDE w:val="0"/>
+        <w:autoSpaceDN w:val="0"/>
+        <w:adjustRightInd w:val="0"/>
+        <w:spacing w:after="120" w:line="240" w:lineRule="auto"/>
+      </w:pPr>
+      <w:r>
+        <w:t xml:space="preserve">The 555 Timer can be </w:t>
+      </w:r>
+      <w:r>
+        <w:t>operated in two modes:  1) Mono-</w:t>
+      </w:r>
+      <w:r>
+        <w:t xml:space="preserve">stable or one shot and 2) </w:t>
+      </w:r>
+      <w:proofErr w:type="spellStart"/>
+      <w:r>
+        <w:t>A</w:t>
+      </w:r>
+      <w:r>
+        <w:t>stable</w:t>
+      </w:r>
+      <w:proofErr w:type="spellEnd"/>
+      <w:r>
+        <w:t xml:space="preserve"> or periodic.</w:t>
+      </w:r>
+    </w:p>
+    <w:p>
+      <w:pPr>
+        <w:pStyle w:val="Heading4"/>
+      </w:pPr>
+      <w:r>
+        <w:t>Mono-Stable Operation:</w:t>
+      </w:r>
+    </w:p>
+    <w:p>
+      <w:pPr>
+        <w:autoSpaceDE w:val="0"/>
+        <w:autoSpaceDN w:val="0"/>
+        <w:adjustRightInd w:val="0"/>
+        <w:spacing w:after="120" w:line="240" w:lineRule="auto"/>
+      </w:pPr>
+      <w:r>
+        <w:t>In this mode of operation, the timer functions as a one-shot</w:t>
+      </w:r>
+      <w:r>
+        <w:t xml:space="preserve"> (</w:t>
+      </w:r>
+      <w:r>
+        <w:fldChar w:fldCharType="begin"/>
+      </w:r>
+      <w:r>
+        <w:instrText xml:space="preserve"> REF _Ref530149822 \h </w:instrText>
+      </w:r>
+      <w:r>
+        <w:fldChar w:fldCharType="separate"/>
+      </w:r>
+      <w:r>
+        <w:t xml:space="preserve">Figure </w:t>
+      </w:r>
+      <w:r>
+        <w:rPr>
+          <w:noProof/>
+        </w:rPr>
+        <w:t>2</w:t>
+      </w:r>
+      <w:r>
+        <w:fldChar w:fldCharType="end"/>
+      </w:r>
+      <w:r>
+        <w:t>)</w:t>
+      </w:r>
+      <w:r>
+        <w:t>. The external capacitor is initially held</w:t>
+      </w:r>
+      <w:r>
+        <w:t xml:space="preserve"> </w:t>
+      </w:r>
+      <w:r>
+        <w:t xml:space="preserve">discharged by a transistor inside the timer. Upon </w:t>
+      </w:r>
+      <w:r>
+        <w:t>setting the T</w:t>
+      </w:r>
+      <w:r>
+        <w:t xml:space="preserve">rigger </w:t>
+      </w:r>
+      <w:r>
+        <w:t xml:space="preserve">input (pin 2) to less than 1/3 </w:t>
+      </w:r>
+      <w:proofErr w:type="spellStart"/>
+      <w:r>
+        <w:t>Vcc</w:t>
+      </w:r>
+      <w:proofErr w:type="spellEnd"/>
+      <w:r>
+        <w:t xml:space="preserve"> to, the flip-flop is set which both releases the short circuit across the capacitor and drives the output high.</w:t>
+      </w:r>
+    </w:p>
+    <w:p>
+      <w:pPr>
+        <w:keepNext/>
+        <w:autoSpaceDE w:val="0"/>
+        <w:autoSpaceDN w:val="0"/>
+        <w:adjustRightInd w:val="0"/>
+        <w:spacing w:after="120" w:line="240" w:lineRule="auto"/>
+        <w:jc w:val="center"/>
+      </w:pPr>
+      <w:r>
+        <w:rPr>
+          <w:noProof/>
+          <w:lang w:val="en-US"/>
+        </w:rPr>
+        <w:lastRenderedPageBreak/>
+        <w:drawing>
+          <wp:inline distT="0" distB="0" distL="0" distR="0" wp14:anchorId="5241C9B1" wp14:editId="40E359C0">
+            <wp:extent cx="3276600" cy="2133600"/>
+            <wp:effectExtent l="0" t="0" r="0" b="0"/>
+            <wp:docPr id="2" name="Picture 2"/>
+            <wp:cNvGraphicFramePr>
+              <a:graphicFrameLocks xmlns:a="http://schemas.openxmlformats.org/drawingml/2006/main" noChangeAspect="1"/>
+            </wp:cNvGraphicFramePr>
+            <a:graphic xmlns:a="http://schemas.openxmlformats.org/drawingml/2006/main">
+              <a:graphicData uri="http://schemas.openxmlformats.org/drawingml/2006/picture">
+                <pic:pic xmlns:pic="http://schemas.openxmlformats.org/drawingml/2006/picture">
+                  <pic:nvPicPr>
+                    <pic:cNvPr id="0" name=""/>
+                    <pic:cNvPicPr/>
+                  </pic:nvPicPr>
+                  <pic:blipFill>
+                    <a:blip r:embed="rId12"/>
+                    <a:stretch>
+                      <a:fillRect/>
+                    </a:stretch>
+                  </pic:blipFill>
+                  <pic:spPr>
+                    <a:xfrm>
+                      <a:off x="0" y="0"/>
                       <a:ext cx="3276600" cy="2133600"/>
                     </a:xfrm>
                     <a:prstGeom prst="rect">
@@ -671,7 +676,7 @@
         <w:pStyle w:val="Caption"/>
         <w:jc w:val="center"/>
       </w:pPr>
-      <w:bookmarkStart w:id="2" w:name="_Ref530149822"/>
+      <w:bookmarkStart w:id="3" w:name="_Ref530149822"/>
       <w:r>
         <w:t xml:space="preserve">Figure </w:t>
       </w:r>
@@ -693,7 +698,7 @@
       <w:r>
         <w:fldChar w:fldCharType="end"/>
       </w:r>
-      <w:bookmarkEnd w:id="2"/>
+      <w:bookmarkEnd w:id="3"/>
       <w:r>
         <w:rPr>
           <w:noProof/>
@@ -710,13 +715,252 @@
         <w:spacing w:after="120" w:line="240" w:lineRule="auto"/>
       </w:pPr>
       <w:r>
-        <w:t xml:space="preserve">The capacitor </w:t>
-      </w:r>
-      <w:r>
-        <w:t xml:space="preserve">charges and its voltage </w:t>
-      </w:r>
-      <w:r>
-        <w:t>increases for a period of t = 1.1 R</w:t>
+        <w:t xml:space="preserve">The </w:t>
+      </w:r>
+      <w:r>
+        <w:t xml:space="preserve">time that it takes the </w:t>
+      </w:r>
+      <w:r>
+        <w:t xml:space="preserve">capacitor </w:t>
+      </w:r>
+      <w:r>
+        <w:t>to charge to the “Threshold” voltage, 2/3Vcc, is given by</w:t>
+      </w:r>
+    </w:p>
+    <w:p>
+      <w:pPr>
+        <w:autoSpaceDE w:val="0"/>
+        <w:autoSpaceDN w:val="0"/>
+        <w:adjustRightInd w:val="0"/>
+        <w:spacing w:after="120" w:line="240" w:lineRule="auto"/>
+      </w:pPr>
+    </w:p>
+    <w:p>
+      <w:pPr>
+        <w:tabs>
+          <w:tab w:val="right" w:pos="8640"/>
+        </w:tabs>
+        <w:autoSpaceDE w:val="0"/>
+        <w:autoSpaceDN w:val="0"/>
+        <w:adjustRightInd w:val="0"/>
+        <w:spacing w:after="120" w:line="240" w:lineRule="auto"/>
+        <w:rPr>
+          <w:rFonts w:ascii="Cambria Math" w:hAnsi="Cambria Math"/>
+          <w:oMath/>
+        </w:rPr>
+        <w:sectPr>
+          <w:headerReference w:type="default" r:id="rId13"/>
+          <w:footerReference w:type="default" r:id="rId14"/>
+          <w:pgSz w:w="12240" w:h="15840"/>
+          <w:pgMar w:top="1440" w:right="1440" w:bottom="1440" w:left="1440" w:header="0" w:footer="576" w:gutter="0"/>
+          <w:pgNumType w:start="1"/>
+          <w:cols w:space="720"/>
+          <w:docGrid w:linePitch="299"/>
+        </w:sectPr>
+      </w:pPr>
+    </w:p>
+    <w:p>
+      <w:pPr>
+        <w:tabs>
+          <w:tab w:val="right" w:pos="8640"/>
+        </w:tabs>
+        <w:autoSpaceDE w:val="0"/>
+        <w:autoSpaceDN w:val="0"/>
+        <w:adjustRightInd w:val="0"/>
+        <w:spacing w:after="120" w:line="240" w:lineRule="auto"/>
+      </w:pPr>
+      <m:oMathPara>
+        <m:oMathParaPr>
+          <m:jc m:val="left"/>
+        </m:oMathParaPr>
+        <m:oMath>
+          <m:r>
+            <w:rPr>
+              <w:rFonts w:ascii="Cambria Math" w:hAnsi="Cambria Math"/>
+            </w:rPr>
+            <m:t>t=1</m:t>
+          </m:r>
+          <m:r>
+            <w:rPr>
+              <w:rFonts w:ascii="Cambria Math" w:hAnsi="Cambria Math"/>
+            </w:rPr>
+            <m:t>.</m:t>
+          </m:r>
+          <m:r>
+            <w:rPr>
+              <w:rFonts w:ascii="Cambria Math" w:hAnsi="Cambria Math"/>
+            </w:rPr>
+            <m:t>1</m:t>
+          </m:r>
+          <m:sSub>
+            <m:sSubPr>
+              <m:ctrlPr>
+                <w:rPr>
+                  <w:rFonts w:ascii="Cambria Math" w:hAnsi="Cambria Math"/>
+                  <w:i/>
+                </w:rPr>
+              </m:ctrlPr>
+            </m:sSubPr>
+            <m:e>
+              <m:r>
+                <w:rPr>
+                  <w:rFonts w:ascii="Cambria Math" w:hAnsi="Cambria Math"/>
+                </w:rPr>
+                <m:t>R</m:t>
+              </m:r>
+            </m:e>
+            <m:sub>
+              <m:r>
+                <w:rPr>
+                  <w:rFonts w:ascii="Cambria Math" w:hAnsi="Cambria Math"/>
+                </w:rPr>
+                <m:t>A</m:t>
+              </m:r>
+            </m:sub>
+          </m:sSub>
+          <m:r>
+            <w:rPr>
+              <w:rFonts w:ascii="Cambria Math" w:hAnsi="Cambria Math"/>
+            </w:rPr>
+            <m:t>C</m:t>
+          </m:r>
+        </m:oMath>
+      </m:oMathPara>
+    </w:p>
+    <w:p>
+      <w:pPr>
+        <w:pStyle w:val="Caption"/>
+        <w:tabs>
+          <w:tab w:val="right" w:pos="4320"/>
+        </w:tabs>
+        <w:sectPr>
+          <w:type w:val="continuous"/>
+          <w:pgSz w:w="12240" w:h="15840"/>
+          <w:pgMar w:top="1440" w:right="1440" w:bottom="1440" w:left="1440" w:header="0" w:footer="576" w:gutter="0"/>
+          <w:pgNumType w:start="1"/>
+          <w:cols w:num="2" w:space="720"/>
+          <w:docGrid w:linePitch="299"/>
+        </w:sectPr>
+      </w:pPr>
+      <w:r>
+        <w:br w:type="column"/>
+      </w:r>
+      <w:r>
+        <w:lastRenderedPageBreak/>
+        <w:tab/>
+      </w:r>
+      <w:bookmarkStart w:id="4" w:name="_Ref530156604"/>
+      <w:r>
+        <w:t xml:space="preserve">Eq. </w:t>
+      </w:r>
+      <w:r>
+        <w:fldChar w:fldCharType="begin"/>
+      </w:r>
+      <w:r>
+        <w:instrText xml:space="preserve"> SEQ Eq. \* ARABIC </w:instrText>
+      </w:r>
+      <w:r>
+        <w:fldChar w:fldCharType="separate"/>
+      </w:r>
+      <w:r>
+        <w:rPr>
+          <w:noProof/>
+        </w:rPr>
+        <w:t>1</w:t>
+      </w:r>
+      <w:r>
+        <w:fldChar w:fldCharType="end"/>
+      </w:r>
+      <w:bookmarkEnd w:id="4"/>
+    </w:p>
+    <w:p>
+      <w:pPr>
+        <w:autoSpaceDE w:val="0"/>
+        <w:autoSpaceDN w:val="0"/>
+        <w:adjustRightInd w:val="0"/>
+        <w:spacing w:after="120" w:line="240" w:lineRule="auto"/>
+      </w:pPr>
+    </w:p>
+    <w:p>
+      <w:pPr>
+        <w:autoSpaceDE w:val="0"/>
+        <w:autoSpaceDN w:val="0"/>
+        <w:adjustRightInd w:val="0"/>
+        <w:spacing w:after="120" w:line="240" w:lineRule="auto"/>
+      </w:pPr>
+      <w:r>
+        <w:t>The comparator then resets the flip-flop which in turn discharges the capacitor</w:t>
+      </w:r>
+      <w:r>
+        <w:t xml:space="preserve"> </w:t>
+      </w:r>
+      <w:r>
+        <w:t>and drives the output to its low state.</w:t>
+      </w:r>
+    </w:p>
+    <w:p>
+      <w:pPr>
+        <w:pStyle w:val="Heading4"/>
+      </w:pPr>
+      <w:proofErr w:type="spellStart"/>
+      <w:r>
+        <w:t>Astable</w:t>
+      </w:r>
+      <w:proofErr w:type="spellEnd"/>
+      <w:r>
+        <w:t xml:space="preserve"> Operation:</w:t>
+      </w:r>
+    </w:p>
+    <w:p>
+      <w:r>
+        <w:t xml:space="preserve">If the circuit is connected as shown in </w:t>
+      </w:r>
+      <w:r>
+        <w:fldChar w:fldCharType="begin"/>
+      </w:r>
+      <w:r>
+        <w:instrText xml:space="preserve"> REF _Ref530150179 \h </w:instrText>
+      </w:r>
+      <w:r>
+        <w:fldChar w:fldCharType="separate"/>
+      </w:r>
+      <w:r>
+        <w:t xml:space="preserve">Figure </w:t>
+      </w:r>
+      <w:r>
+        <w:rPr>
+          <w:noProof/>
+        </w:rPr>
+        <w:t>3</w:t>
+      </w:r>
+      <w:r>
+        <w:fldChar w:fldCharType="end"/>
+      </w:r>
+      <w:r>
+        <w:t xml:space="preserve"> </w:t>
+      </w:r>
+      <w:r>
+        <w:t xml:space="preserve">(pins 2 and 6 connected) it will trigger itself and free run as a </w:t>
+      </w:r>
+      <w:proofErr w:type="spellStart"/>
+      <w:r>
+        <w:t>multivibrator</w:t>
+      </w:r>
+      <w:proofErr w:type="spellEnd"/>
+      <w:r>
+        <w:t xml:space="preserve">. </w:t>
+      </w:r>
+      <w:r>
+        <w:t xml:space="preserve"> In this mode of operation, the capacitor C charges and discharges between 1/3 VCC and 2/3 VCC.  </w:t>
+      </w:r>
+      <w:r>
+        <w:t>The external capacitor</w:t>
+      </w:r>
+      <w:r>
+        <w:t>, C,</w:t>
+      </w:r>
+      <w:r>
+        <w:t xml:space="preserve"> charges through R</w:t>
       </w:r>
       <w:r>
         <w:rPr>
@@ -725,115 +969,12 @@
         <w:t>A</w:t>
       </w:r>
       <w:r>
-        <w:t>C, at the end of which</w:t>
-      </w:r>
-      <w:r>
-        <w:t xml:space="preserve"> time the voltage equals 2/3 </w:t>
-      </w:r>
-      <w:proofErr w:type="spellStart"/>
-      <w:r>
-        <w:t>Vcc</w:t>
-      </w:r>
-      <w:proofErr w:type="spellEnd"/>
-      <w:r>
-        <w:t>. The comparator then resets the flip-flop which in turn discharges the capacitor</w:t>
-      </w:r>
-      <w:r>
-        <w:t xml:space="preserve"> </w:t>
-      </w:r>
-      <w:r>
-        <w:t>and drives the output to its low state.</w:t>
-      </w:r>
-    </w:p>
-    <w:p>
-      <w:pPr>
-        <w:pStyle w:val="Heading4"/>
-      </w:pPr>
-      <w:proofErr w:type="spellStart"/>
-      <w:r>
-        <w:t>As</w:t>
-      </w:r>
-      <w:r>
-        <w:t>table</w:t>
-      </w:r>
-      <w:proofErr w:type="spellEnd"/>
-      <w:r>
-        <w:t xml:space="preserve"> Operation:</w:t>
-      </w:r>
-    </w:p>
-    <w:p>
-      <w:r>
-        <w:t xml:space="preserve">If the circuit is connected as shown in </w:t>
-      </w:r>
-      <w:r>
-        <w:fldChar w:fldCharType="begin"/>
-      </w:r>
-      <w:r>
-        <w:instrText xml:space="preserve"> REF _Ref530150179 \h </w:instrText>
-      </w:r>
-      <w:r>
-        <w:fldChar w:fldCharType="separate"/>
-      </w:r>
-      <w:r>
-        <w:t xml:space="preserve">Figure </w:t>
-      </w:r>
-      <w:r>
-        <w:rPr>
-          <w:noProof/>
-        </w:rPr>
-        <w:t>3</w:t>
-      </w:r>
-      <w:r>
-        <w:fldChar w:fldCharType="end"/>
-      </w:r>
-      <w:r>
-        <w:t xml:space="preserve"> </w:t>
-      </w:r>
-      <w:r>
-        <w:t>(pins 2 and 6 connected) it will trigger itself and free run as a</w:t>
-      </w:r>
-      <w:r>
-        <w:t xml:space="preserve"> </w:t>
-      </w:r>
-      <w:proofErr w:type="spellStart"/>
-      <w:r>
-        <w:t>multivibrator</w:t>
-      </w:r>
-      <w:proofErr w:type="spellEnd"/>
-      <w:r>
-        <w:t xml:space="preserve">. </w:t>
-      </w:r>
-      <w:r>
-        <w:t xml:space="preserve"> </w:t>
-      </w:r>
-      <w:r>
-        <w:t>In this mode of operation, the capacitor C charges and discharges between 1/3 VCC and 2/3 VCC.</w:t>
-      </w:r>
-      <w:r>
-        <w:t xml:space="preserve">  </w:t>
-      </w:r>
-      <w:r>
-        <w:t>The external capacitor</w:t>
-      </w:r>
-      <w:r>
-        <w:t>, C,</w:t>
-      </w:r>
-      <w:r>
-        <w:t xml:space="preserve"> charges through R</w:t>
+        <w:t xml:space="preserve"> + R</w:t>
       </w:r>
       <w:r>
         <w:rPr>
           <w:vertAlign w:val="subscript"/>
         </w:rPr>
-        <w:t>A</w:t>
-      </w:r>
-      <w:r>
-        <w:t xml:space="preserve"> + R</w:t>
-      </w:r>
-      <w:r>
-        <w:rPr>
-          <w:vertAlign w:val="subscript"/>
-        </w:rPr>
         <w:t>B</w:t>
       </w:r>
       <w:r>
@@ -847,6 +988,22 @@
       </w:r>
     </w:p>
     <w:p/>
+    <w:p>
+      <w:pPr>
+        <w:rPr>
+          <w:rFonts w:ascii="Cambria Math" w:hAnsi="Cambria Math"/>
+          <w:oMath/>
+        </w:rPr>
+        <w:sectPr>
+          <w:type w:val="continuous"/>
+          <w:pgSz w:w="12240" w:h="15840"/>
+          <w:pgMar w:top="1440" w:right="1440" w:bottom="1440" w:left="1440" w:header="0" w:footer="576" w:gutter="0"/>
+          <w:pgNumType w:start="1"/>
+          <w:cols w:space="720"/>
+          <w:docGrid w:linePitch="299"/>
+        </w:sectPr>
+      </w:pPr>
+    </w:p>
     <w:p>
       <m:oMathPara>
         <m:oMathParaPr>
@@ -964,6 +1121,50 @@
         </m:oMath>
       </m:oMathPara>
     </w:p>
+    <w:p>
+      <w:pPr>
+        <w:pStyle w:val="Caption"/>
+        <w:tabs>
+          <w:tab w:val="right" w:pos="4320"/>
+        </w:tabs>
+        <w:sectPr>
+          <w:type w:val="continuous"/>
+          <w:pgSz w:w="12240" w:h="15840"/>
+          <w:pgMar w:top="1440" w:right="1440" w:bottom="1440" w:left="1440" w:header="0" w:footer="576" w:gutter="0"/>
+          <w:pgNumType w:start="1"/>
+          <w:cols w:num="2" w:space="720"/>
+          <w:docGrid w:linePitch="299"/>
+        </w:sectPr>
+      </w:pPr>
+      <w:r>
+        <w:br w:type="column"/>
+      </w:r>
+      <w:r>
+        <w:lastRenderedPageBreak/>
+        <w:tab/>
+      </w:r>
+      <w:r>
+        <w:t xml:space="preserve">Eq. </w:t>
+      </w:r>
+      <w:r>
+        <w:fldChar w:fldCharType="begin"/>
+      </w:r>
+      <w:r>
+        <w:instrText xml:space="preserve"> SEQ Eq. \* ARABIC </w:instrText>
+      </w:r>
+      <w:r>
+        <w:fldChar w:fldCharType="separate"/>
+      </w:r>
+      <w:r>
+        <w:rPr>
+          <w:noProof/>
+        </w:rPr>
+        <w:t>2</w:t>
+      </w:r>
+      <w:r>
+        <w:fldChar w:fldCharType="end"/>
+      </w:r>
+    </w:p>
     <w:p/>
     <w:p>
       <w:r>
@@ -985,16 +1186,32 @@
         <w:t>B</w:t>
       </w:r>
       <w:r>
-        <w:t>.</w:t>
+        <w:t xml:space="preserve">. </w:t>
+      </w:r>
+      <w:r>
+        <w:t>Therefore, the discharge time is given by</w:t>
       </w:r>
       <w:r>
         <w:t xml:space="preserve"> </w:t>
       </w:r>
-      <w:r>
-        <w:t>Therefore, the discharge time is given by</w:t>
-      </w:r>
     </w:p>
     <w:p/>
+    <w:p>
+      <w:pPr>
+        <w:rPr>
+          <w:rFonts w:ascii="Cambria Math" w:hAnsi="Cambria Math"/>
+          <w:oMath/>
+        </w:rPr>
+        <w:sectPr>
+          <w:type w:val="continuous"/>
+          <w:pgSz w:w="12240" w:h="15840"/>
+          <w:pgMar w:top="1440" w:right="1440" w:bottom="1440" w:left="1440" w:header="0" w:footer="576" w:gutter="0"/>
+          <w:pgNumType w:start="1"/>
+          <w:cols w:space="720"/>
+          <w:docGrid w:linePitch="299"/>
+        </w:sectPr>
+      </w:pPr>
+    </w:p>
     <w:p>
       <m:oMathPara>
         <m:oMathParaPr>
@@ -1068,6 +1285,52 @@
         </m:oMath>
       </m:oMathPara>
     </w:p>
+    <w:p>
+      <w:pPr>
+        <w:pStyle w:val="Caption"/>
+        <w:tabs>
+          <w:tab w:val="right" w:pos="4320"/>
+        </w:tabs>
+        <w:sectPr>
+          <w:type w:val="continuous"/>
+          <w:pgSz w:w="12240" w:h="15840"/>
+          <w:pgMar w:top="1440" w:right="1440" w:bottom="1440" w:left="1440" w:header="0" w:footer="576" w:gutter="0"/>
+          <w:pgNumType w:start="1"/>
+          <w:cols w:num="2" w:space="720"/>
+          <w:docGrid w:linePitch="299"/>
+        </w:sectPr>
+      </w:pPr>
+      <w:r>
+        <w:br w:type="column"/>
+      </w:r>
+      <w:r>
+        <w:lastRenderedPageBreak/>
+        <w:tab/>
+      </w:r>
+      <w:bookmarkStart w:id="5" w:name="_Ref530156571"/>
+      <w:r>
+        <w:t xml:space="preserve">Eq. </w:t>
+      </w:r>
+      <w:r>
+        <w:fldChar w:fldCharType="begin"/>
+      </w:r>
+      <w:r>
+        <w:instrText xml:space="preserve"> SEQ Eq. \* ARABIC </w:instrText>
+      </w:r>
+      <w:r>
+        <w:fldChar w:fldCharType="separate"/>
+      </w:r>
+      <w:r>
+        <w:rPr>
+          <w:noProof/>
+        </w:rPr>
+        <w:t>3</w:t>
+      </w:r>
+      <w:r>
+        <w:fldChar w:fldCharType="end"/>
+      </w:r>
+      <w:bookmarkEnd w:id="5"/>
+    </w:p>
     <w:p/>
     <w:p>
       <w:pPr>
@@ -1075,6 +1338,11 @@
         <w:jc w:val="center"/>
       </w:pPr>
       <w:r>
+        <w:rPr>
+          <w:noProof/>
+          <w:lang w:val="en-US"/>
+        </w:rPr>
+        <w:lastRenderedPageBreak/>
         <w:drawing>
           <wp:inline distT="0" distB="0" distL="0" distR="0" wp14:anchorId="3A3E2775" wp14:editId="7D7C75E3">
             <wp:extent cx="2712720" cy="2324100"/>
@@ -1091,7 +1359,7 @@
                     <pic:cNvPicPr/>
                   </pic:nvPicPr>
                   <pic:blipFill>
-                    <a:blip r:embed="rId12"/>
+                    <a:blip r:embed="rId15"/>
                     <a:stretch>
                       <a:fillRect/>
                     </a:stretch>
@@ -1117,7 +1385,7 @@
         <w:pStyle w:val="Caption"/>
         <w:jc w:val="center"/>
       </w:pPr>
-      <w:bookmarkStart w:id="3" w:name="_Ref530150179"/>
+      <w:bookmarkStart w:id="6" w:name="_Ref530150179"/>
       <w:r>
         <w:t xml:space="preserve">Figure </w:t>
       </w:r>
@@ -1139,7 +1407,7 @@
       <w:r>
         <w:fldChar w:fldCharType="end"/>
       </w:r>
-      <w:bookmarkEnd w:id="3"/>
+      <w:bookmarkEnd w:id="6"/>
       <w:r>
         <w:rPr>
           <w:noProof/>
@@ -1150,7 +1418,6 @@
     </w:p>
     <w:p>
       <w:r>
-        <w:lastRenderedPageBreak/>
         <w:t>Thus the duty cycle may be precisely set by the ratio of these two resistors.</w:t>
       </w:r>
     </w:p>
@@ -1190,6 +1457,10 @@
         <w:jc w:val="center"/>
       </w:pPr>
       <w:r>
+        <w:rPr>
+          <w:noProof/>
+          <w:lang w:val="en-US"/>
+        </w:rPr>
         <w:drawing>
           <wp:inline distT="0" distB="0" distL="0" distR="0" wp14:anchorId="61379D51" wp14:editId="20F4A973">
             <wp:extent cx="4639734" cy="2741930"/>
@@ -1206,7 +1477,7 @@
                     <pic:cNvPicPr/>
                   </pic:nvPicPr>
                   <pic:blipFill rotWithShape="1">
-                    <a:blip r:embed="rId13"/>
+                    <a:blip r:embed="rId16"/>
                     <a:srcRect l="9260" r="12677"/>
                     <a:stretch/>
                   </pic:blipFill>
@@ -1239,6 +1510,7 @@
         <w:pStyle w:val="Caption"/>
         <w:jc w:val="center"/>
       </w:pPr>
+      <w:bookmarkStart w:id="7" w:name="_Ref530157007"/>
       <w:r>
         <w:t xml:space="preserve">Figure </w:t>
       </w:r>
@@ -1260,6 +1532,7 @@
       <w:r>
         <w:fldChar w:fldCharType="end"/>
       </w:r>
+      <w:bookmarkEnd w:id="7"/>
       <w:r>
         <w:rPr>
           <w:noProof/>
@@ -1267,8 +1540,6 @@
         </w:rPr>
         <w:t xml:space="preserve"> - 555 Timer Circuit</w:t>
       </w:r>
-      <w:bookmarkStart w:id="4" w:name="_GoBack"/>
-      <w:bookmarkEnd w:id="4"/>
     </w:p>
     <w:p>
       <w:pPr>
@@ -1294,7 +1565,13 @@
       </w:r>
       <w:proofErr w:type="spellEnd"/>
       <w:r>
-        <w:t>) when triggered, we will connect the LED and it current limiting resistor from the output (pin 3) to ground.</w:t>
+        <w:t>) when triggered, we will connect the LED and it</w:t>
+      </w:r>
+      <w:r>
+        <w:t>s</w:t>
+      </w:r>
+      <w:r>
+        <w:t xml:space="preserve"> current limiting resistor from the output (pin 3) to ground.</w:t>
       </w:r>
     </w:p>
     <w:p/>
@@ -1365,6 +1642,9 @@
             <m:t>=_________________________V</m:t>
           </m:r>
           <m:r>
+            <m:rPr>
+              <m:sty m:val="p"/>
+            </m:rPr>
             <w:br/>
           </m:r>
         </m:oMath>
@@ -1610,10 +1890,35 @@
             <m:t>=_____________________Ω</m:t>
           </m:r>
           <m:r>
+            <m:rPr>
+              <m:sty m:val="p"/>
+            </m:rPr>
             <w:br/>
           </m:r>
         </m:oMath>
       </m:oMathPara>
+    </w:p>
+    <w:p>
+      <w:pPr>
+        <w:pStyle w:val="Heading3"/>
+        <w:rPr>
+          <w:u w:val="single"/>
+        </w:rPr>
+      </w:pPr>
+      <w:r>
+        <w:rPr>
+          <w:u w:val="single"/>
+        </w:rPr>
+        <w:t>Setting the Pulse Duration</w:t>
+      </w:r>
+    </w:p>
+    <w:p>
+      <w:pPr>
+        <w:spacing w:after="120"/>
+      </w:pPr>
+      <w:r>
+        <w:t>In this portion of the project, we will determine the R &amp; C values for the timer circuit such that the LED is turned on for the time duration of our choosing when the 555 Timer chip is triggered.</w:t>
+      </w:r>
     </w:p>
     <w:p>
       <w:pPr>
@@ -1623,10 +1928,556 @@
           <w:numId w:val="3"/>
         </w:numPr>
       </w:pPr>
+      <w:r>
+        <w:t>Pick a time duration for which the LED should remain on</w:t>
+      </w:r>
+      <w:r>
+        <w:br/>
+      </w:r>
+      <w:r>
+        <w:br/>
+      </w:r>
+      <m:oMathPara>
+        <m:oMathParaPr>
+          <m:jc m:val="left"/>
+        </m:oMathParaPr>
+        <m:oMath>
+          <m:sSub>
+            <m:sSubPr>
+              <m:ctrlPr>
+                <w:rPr>
+                  <w:rFonts w:ascii="Cambria Math" w:hAnsi="Cambria Math"/>
+                  <w:i/>
+                </w:rPr>
+              </m:ctrlPr>
+            </m:sSubPr>
+            <m:e>
+              <m:r>
+                <w:rPr>
+                  <w:rFonts w:ascii="Cambria Math" w:hAnsi="Cambria Math"/>
+                </w:rPr>
+                <m:t>t</m:t>
+              </m:r>
+            </m:e>
+            <m:sub>
+              <m:r>
+                <w:rPr>
+                  <w:rFonts w:ascii="Cambria Math" w:hAnsi="Cambria Math"/>
+                </w:rPr>
+                <m:t>1</m:t>
+              </m:r>
+            </m:sub>
+          </m:sSub>
+          <m:r>
+            <w:rPr>
+              <w:rFonts w:ascii="Cambria Math" w:hAnsi="Cambria Math"/>
+            </w:rPr>
+            <m:t>=______________________s</m:t>
+          </m:r>
+          <m:r>
+            <w:br/>
+          </m:r>
+        </m:oMath>
+      </m:oMathPara>
+    </w:p>
+    <w:p>
+      <w:pPr>
+        <w:pStyle w:val="ListParagraph"/>
+        <w:numPr>
+          <w:ilvl w:val="0"/>
+          <w:numId w:val="3"/>
+        </w:numPr>
+      </w:pPr>
+      <w:r>
+        <w:t>Recall that the time duration for which the output of the 555 Timer chip is high (</w:t>
+      </w:r>
+      <w:proofErr w:type="spellStart"/>
+      <w:r>
+        <w:t>Vcc</w:t>
+      </w:r>
+      <w:proofErr w:type="spellEnd"/>
+      <w:r>
+        <w:t>) is the same as the time that the capacitor is charged through R</w:t>
+      </w:r>
+      <w:r>
+        <w:rPr>
+          <w:vertAlign w:val="subscript"/>
+        </w:rPr>
+        <w:t>A</w:t>
+      </w:r>
+      <w:r>
+        <w:t xml:space="preserve"> and is given by </w:t>
+      </w:r>
+      <w:r>
+        <w:fldChar w:fldCharType="begin"/>
+      </w:r>
+      <w:r>
+        <w:instrText xml:space="preserve"> REF _Ref530156604 \h </w:instrText>
+      </w:r>
+      <w:r>
+        <w:fldChar w:fldCharType="separate"/>
+      </w:r>
+      <w:r>
+        <w:t xml:space="preserve">Eq. </w:t>
+      </w:r>
+      <w:r>
+        <w:rPr>
+          <w:noProof/>
+        </w:rPr>
+        <w:t>1</w:t>
+      </w:r>
+      <w:r>
+        <w:fldChar w:fldCharType="end"/>
+      </w:r>
+      <w:r>
+        <w:br/>
+      </w:r>
+      <w:r>
+        <w:br/>
+      </w:r>
+      <m:oMathPara>
+        <m:oMathParaPr>
+          <m:jc m:val="left"/>
+        </m:oMathParaPr>
+        <m:oMath>
+          <m:r>
+            <w:rPr>
+              <w:rFonts w:ascii="Cambria Math" w:hAnsi="Cambria Math"/>
+            </w:rPr>
+            <m:t>t=1.1</m:t>
+          </m:r>
+          <m:sSub>
+            <m:sSubPr>
+              <m:ctrlPr>
+                <w:rPr>
+                  <w:rFonts w:ascii="Cambria Math" w:hAnsi="Cambria Math"/>
+                  <w:i/>
+                </w:rPr>
+              </m:ctrlPr>
+            </m:sSubPr>
+            <m:e>
+              <m:r>
+                <w:rPr>
+                  <w:rFonts w:ascii="Cambria Math" w:hAnsi="Cambria Math"/>
+                </w:rPr>
+                <m:t>R</m:t>
+              </m:r>
+            </m:e>
+            <m:sub>
+              <m:r>
+                <w:rPr>
+                  <w:rFonts w:ascii="Cambria Math" w:hAnsi="Cambria Math"/>
+                </w:rPr>
+                <m:t>A</m:t>
+              </m:r>
+            </m:sub>
+          </m:sSub>
+          <m:r>
+            <w:rPr>
+              <w:rFonts w:ascii="Cambria Math" w:hAnsi="Cambria Math"/>
+            </w:rPr>
+            <m:t>C</m:t>
+          </m:r>
+          <m:r>
+            <w:br/>
+          </m:r>
+        </m:oMath>
+      </m:oMathPara>
+    </w:p>
+    <w:p>
+      <w:pPr>
+        <w:pStyle w:val="ListParagraph"/>
+        <w:numPr>
+          <w:ilvl w:val="0"/>
+          <w:numId w:val="3"/>
+        </w:numPr>
+      </w:pPr>
+      <w:r>
+        <w:t>Using this equation, we can solve for either R</w:t>
+      </w:r>
+      <w:r>
+        <w:rPr>
+          <w:vertAlign w:val="subscript"/>
+        </w:rPr>
+        <w:t>A</w:t>
+      </w:r>
+      <w:r>
+        <w:t xml:space="preserve"> or C.  Let’s solve for R</w:t>
+      </w:r>
+      <w:r>
+        <w:rPr>
+          <w:vertAlign w:val="subscript"/>
+        </w:rPr>
+        <w:t>A</w:t>
+      </w:r>
+      <w:r>
+        <w:t>.</w:t>
+      </w:r>
+      <w:r>
+        <w:br/>
+      </w:r>
+      <w:r>
+        <w:br/>
+      </w:r>
+      <m:oMathPara>
+        <m:oMathParaPr>
+          <m:jc m:val="left"/>
+        </m:oMathParaPr>
+        <m:oMath>
+          <m:sSub>
+            <m:sSubPr>
+              <m:ctrlPr>
+                <w:rPr>
+                  <w:rFonts w:ascii="Cambria Math" w:hAnsi="Cambria Math"/>
+                  <w:i/>
+                </w:rPr>
+              </m:ctrlPr>
+            </m:sSubPr>
+            <m:e>
+              <m:r>
+                <w:rPr>
+                  <w:rFonts w:ascii="Cambria Math" w:hAnsi="Cambria Math"/>
+                </w:rPr>
+                <m:t>R</m:t>
+              </m:r>
+            </m:e>
+            <m:sub>
+              <m:r>
+                <w:rPr>
+                  <w:rFonts w:ascii="Cambria Math" w:hAnsi="Cambria Math"/>
+                </w:rPr>
+                <m:t>A</m:t>
+              </m:r>
+            </m:sub>
+          </m:sSub>
+          <m:r>
+            <w:rPr>
+              <w:rFonts w:ascii="Cambria Math" w:hAnsi="Cambria Math"/>
+            </w:rPr>
+            <m:t>=</m:t>
+          </m:r>
+          <m:f>
+            <m:fPr>
+              <m:ctrlPr>
+                <w:rPr>
+                  <w:rFonts w:ascii="Cambria Math" w:hAnsi="Cambria Math"/>
+                  <w:i/>
+                </w:rPr>
+              </m:ctrlPr>
+            </m:fPr>
+            <m:num>
+              <m:r>
+                <w:rPr>
+                  <w:rFonts w:ascii="Cambria Math" w:hAnsi="Cambria Math"/>
+                </w:rPr>
+                <m:t>t</m:t>
+              </m:r>
+            </m:num>
+            <m:den>
+              <m:r>
+                <w:rPr>
+                  <w:rFonts w:ascii="Cambria Math" w:hAnsi="Cambria Math"/>
+                </w:rPr>
+                <m:t>1.1C</m:t>
+              </m:r>
+            </m:den>
+          </m:f>
+          <m:r>
+            <w:br/>
+          </m:r>
+        </m:oMath>
+      </m:oMathPara>
+    </w:p>
+    <w:p>
+      <w:pPr>
+        <w:pStyle w:val="ListParagraph"/>
+        <w:numPr>
+          <w:ilvl w:val="0"/>
+          <w:numId w:val="3"/>
+        </w:numPr>
+      </w:pPr>
+      <w:r>
+        <w:t>Now, let’s pick a convenient value for C</w:t>
+      </w:r>
+      <w:r>
+        <w:br/>
+      </w:r>
+      <w:r>
+        <w:br/>
+      </w:r>
+      <m:oMathPara>
+        <m:oMathParaPr>
+          <m:jc m:val="left"/>
+        </m:oMathParaPr>
+        <m:oMath>
+          <m:r>
+            <w:rPr>
+              <w:rFonts w:ascii="Cambria Math" w:hAnsi="Cambria Math"/>
+            </w:rPr>
+            <m:t>C</m:t>
+          </m:r>
+          <m:r>
+            <w:rPr>
+              <w:rFonts w:ascii="Cambria Math" w:hAnsi="Cambria Math"/>
+            </w:rPr>
+            <m:t>=100µF</m:t>
+          </m:r>
+          <m:r>
+            <w:br/>
+          </m:r>
+        </m:oMath>
+      </m:oMathPara>
+    </w:p>
+    <w:p>
+      <w:pPr>
+        <w:pStyle w:val="ListParagraph"/>
+        <w:numPr>
+          <w:ilvl w:val="0"/>
+          <w:numId w:val="3"/>
+        </w:numPr>
+      </w:pPr>
+      <w:r>
+        <w:t>Now we can solve for the value of R</w:t>
+      </w:r>
+      <w:r>
+        <w:rPr>
+          <w:vertAlign w:val="subscript"/>
+        </w:rPr>
+        <w:t>A</w:t>
+      </w:r>
+      <w:r>
+        <w:br/>
+      </w:r>
+      <w:r>
+        <w:br/>
+      </w:r>
+      <m:oMathPara>
+        <m:oMathParaPr>
+          <m:jc m:val="left"/>
+        </m:oMathParaPr>
+        <m:oMath>
+          <m:sSub>
+            <m:sSubPr>
+              <m:ctrlPr>
+                <w:rPr>
+                  <w:rFonts w:ascii="Cambria Math" w:hAnsi="Cambria Math"/>
+                  <w:i/>
+                </w:rPr>
+              </m:ctrlPr>
+            </m:sSubPr>
+            <m:e>
+              <m:r>
+                <w:rPr>
+                  <w:rFonts w:ascii="Cambria Math" w:hAnsi="Cambria Math"/>
+                </w:rPr>
+                <m:t>R</m:t>
+              </m:r>
+            </m:e>
+            <m:sub>
+              <m:r>
+                <w:rPr>
+                  <w:rFonts w:ascii="Cambria Math" w:hAnsi="Cambria Math"/>
+                </w:rPr>
+                <m:t>A</m:t>
+              </m:r>
+            </m:sub>
+          </m:sSub>
+          <m:r>
+            <w:rPr>
+              <w:rFonts w:ascii="Cambria Math" w:hAnsi="Cambria Math"/>
+            </w:rPr>
+            <m:t>=</m:t>
+          </m:r>
+          <m:f>
+            <m:fPr>
+              <m:ctrlPr>
+                <w:rPr>
+                  <w:rFonts w:ascii="Cambria Math" w:hAnsi="Cambria Math"/>
+                  <w:i/>
+                </w:rPr>
+              </m:ctrlPr>
+            </m:fPr>
+            <m:num>
+              <m:r>
+                <w:rPr>
+                  <w:rFonts w:ascii="Cambria Math" w:hAnsi="Cambria Math"/>
+                </w:rPr>
+                <m:t>t</m:t>
+              </m:r>
+            </m:num>
+            <m:den>
+              <m:r>
+                <w:rPr>
+                  <w:rFonts w:ascii="Cambria Math" w:hAnsi="Cambria Math"/>
+                </w:rPr>
+                <m:t>1.1</m:t>
+              </m:r>
+              <m:r>
+                <w:rPr>
+                  <w:rFonts w:ascii="Cambria Math" w:hAnsi="Cambria Math"/>
+                </w:rPr>
+                <m:t>×100×</m:t>
+              </m:r>
+              <m:sSup>
+                <m:sSupPr>
+                  <m:ctrlPr>
+                    <w:rPr>
+                      <w:rFonts w:ascii="Cambria Math" w:hAnsi="Cambria Math"/>
+                      <w:i/>
+                    </w:rPr>
+                  </m:ctrlPr>
+                </m:sSupPr>
+                <m:e>
+                  <m:r>
+                    <w:rPr>
+                      <w:rFonts w:ascii="Cambria Math" w:hAnsi="Cambria Math"/>
+                    </w:rPr>
+                    <m:t>10</m:t>
+                  </m:r>
+                </m:e>
+                <m:sup>
+                  <m:r>
+                    <w:rPr>
+                      <w:rFonts w:ascii="Cambria Math" w:hAnsi="Cambria Math"/>
+                    </w:rPr>
+                    <m:t>-6</m:t>
+                  </m:r>
+                </m:sup>
+              </m:sSup>
+            </m:den>
+          </m:f>
+          <m:r>
+            <w:br/>
+          </m:r>
+        </m:oMath>
+      </m:oMathPara>
+    </w:p>
+    <w:p>
+      <w:r>
+        <w:t xml:space="preserve">Construct the circuit in </w:t>
+      </w:r>
+      <w:r>
+        <w:fldChar w:fldCharType="begin"/>
+      </w:r>
+      <w:r>
+        <w:instrText xml:space="preserve"> REF _Ref530157007 \h </w:instrText>
+      </w:r>
+      <w:r>
+        <w:fldChar w:fldCharType="separate"/>
+      </w:r>
+      <w:r>
+        <w:t xml:space="preserve">Figure </w:t>
+      </w:r>
+      <w:r>
+        <w:rPr>
+          <w:noProof/>
+        </w:rPr>
+        <w:t>4</w:t>
+      </w:r>
+      <w:r>
+        <w:fldChar w:fldCharType="end"/>
+      </w:r>
+      <w:r>
+        <w:t xml:space="preserve"> with the resistor and capacitor values above and test the circuit.</w:t>
+      </w:r>
+    </w:p>
+    <w:p>
+      <w:r>
+        <w:br w:type="page"/>
+      </w:r>
+    </w:p>
+    <w:p>
+      <w:pPr>
+        <w:pStyle w:val="Heading3"/>
+        <w:rPr>
+          <w:u w:val="single"/>
+        </w:rPr>
+      </w:pPr>
+      <w:r>
+        <w:rPr>
+          <w:u w:val="single"/>
+        </w:rPr>
+        <w:lastRenderedPageBreak/>
+        <w:t>Observations</w:t>
+      </w:r>
+    </w:p>
+    <w:p>
+      <w:pPr>
+        <w:pStyle w:val="ListParagraph"/>
+        <w:numPr>
+          <w:ilvl w:val="0"/>
+          <w:numId w:val="4"/>
+        </w:numPr>
+      </w:pPr>
+      <w:r>
+        <w:t>Is the circuit behaving as you expected?  If not, why?</w:t>
+      </w:r>
+      <w:r>
+        <w:br/>
+      </w:r>
+      <w:r>
+        <w:br/>
+      </w:r>
+      <w:r>
+        <w:br/>
+      </w:r>
+      <w:r>
+        <w:br/>
+      </w:r>
+      <w:r>
+        <w:br/>
+      </w:r>
+    </w:p>
+    <w:p>
+      <w:pPr>
+        <w:pStyle w:val="ListParagraph"/>
+        <w:numPr>
+          <w:ilvl w:val="0"/>
+          <w:numId w:val="4"/>
+        </w:numPr>
+      </w:pPr>
+      <w:r>
+        <w:t>How would you change circuit to have the LED stay on for twice the amount of time?</w:t>
+      </w:r>
+      <w:r>
+        <w:br/>
+      </w:r>
+      <w:r>
+        <w:br/>
+      </w:r>
+      <w:r>
+        <w:br/>
+      </w:r>
+      <w:r>
+        <w:br/>
+      </w:r>
+      <w:r>
+        <w:br/>
+      </w:r>
+      <w:r>
+        <w:br/>
+      </w:r>
+      <w:r>
+        <w:br/>
+      </w:r>
+      <w:r>
+        <w:br/>
+      </w:r>
+    </w:p>
+    <w:p>
+      <w:pPr>
+        <w:pStyle w:val="ListParagraph"/>
+        <w:numPr>
+          <w:ilvl w:val="0"/>
+          <w:numId w:val="4"/>
+        </w:numPr>
+      </w:pPr>
+      <w:r>
+        <w:t>What do you think is the maximum time duration you can make the LED stay on?</w:t>
+      </w:r>
     </w:p>
     <w:sectPr>
-      <w:headerReference w:type="default" r:id="rId14"/>
-      <w:footerReference w:type="default" r:id="rId15"/>
+      <w:type w:val="continuous"/>
       <w:pgSz w:w="12240" w:h="15840"/>
       <w:pgMar w:top="1440" w:right="1440" w:bottom="1440" w:left="1440" w:header="0" w:footer="576" w:gutter="0"/>
       <w:pgNumType w:start="1"/>
@@ -1760,7 +2611,7 @@
   <w:abstractNum w:abstractNumId="0">
     <w:nsid w:val="0D953B3B"/>
     <w:multiLevelType w:val="hybridMultilevel"/>
-    <w:tmpl w:val="14AEBAFE"/>
+    <w:tmpl w:val="A5EE2D1E"/>
     <w:lvl w:ilvl="0" w:tplc="0409000F">
       <w:start w:val="1"/>
       <w:numFmt w:val="decimal"/>
@@ -1933,6 +2784,92 @@
     </w:lvl>
   </w:abstractNum>
   <w:abstractNum w:abstractNumId="2">
+    <w:nsid w:val="6CC6459F"/>
+    <w:multiLevelType w:val="hybridMultilevel"/>
+    <w:tmpl w:val="50369CA2"/>
+    <w:lvl w:ilvl="0" w:tplc="0409000F">
+      <w:start w:val="1"/>
+      <w:numFmt w:val="decimal"/>
+      <w:lvlText w:val="%1."/>
+      <w:lvlJc w:val="left"/>
+      <w:pPr>
+        <w:ind w:left="720" w:hanging="360"/>
+      </w:pPr>
+    </w:lvl>
+    <w:lvl w:ilvl="1" w:tplc="04090019" w:tentative="1">
+      <w:start w:val="1"/>
+      <w:numFmt w:val="lowerLetter"/>
+      <w:lvlText w:val="%2."/>
+      <w:lvlJc w:val="left"/>
+      <w:pPr>
+        <w:ind w:left="1440" w:hanging="360"/>
+      </w:pPr>
+    </w:lvl>
+    <w:lvl w:ilvl="2" w:tplc="0409001B" w:tentative="1">
+      <w:start w:val="1"/>
+      <w:numFmt w:val="lowerRoman"/>
+      <w:lvlText w:val="%3."/>
+      <w:lvlJc w:val="right"/>
+      <w:pPr>
+        <w:ind w:left="2160" w:hanging="180"/>
+      </w:pPr>
+    </w:lvl>
+    <w:lvl w:ilvl="3" w:tplc="0409000F" w:tentative="1">
+      <w:start w:val="1"/>
+      <w:numFmt w:val="decimal"/>
+      <w:lvlText w:val="%4."/>
+      <w:lvlJc w:val="left"/>
+      <w:pPr>
+        <w:ind w:left="2880" w:hanging="360"/>
+      </w:pPr>
+    </w:lvl>
+    <w:lvl w:ilvl="4" w:tplc="04090019" w:tentative="1">
+      <w:start w:val="1"/>
+      <w:numFmt w:val="lowerLetter"/>
+      <w:lvlText w:val="%5."/>
+      <w:lvlJc w:val="left"/>
+      <w:pPr>
+        <w:ind w:left="3600" w:hanging="360"/>
+      </w:pPr>
+    </w:lvl>
+    <w:lvl w:ilvl="5" w:tplc="0409001B" w:tentative="1">
+      <w:start w:val="1"/>
+      <w:numFmt w:val="lowerRoman"/>
+      <w:lvlText w:val="%6."/>
+      <w:lvlJc w:val="right"/>
+      <w:pPr>
+        <w:ind w:left="4320" w:hanging="180"/>
+      </w:pPr>
+    </w:lvl>
+    <w:lvl w:ilvl="6" w:tplc="0409000F" w:tentative="1">
+      <w:start w:val="1"/>
+      <w:numFmt w:val="decimal"/>
+      <w:lvlText w:val="%7."/>
+      <w:lvlJc w:val="left"/>
+      <w:pPr>
+        <w:ind w:left="5040" w:hanging="360"/>
+      </w:pPr>
+    </w:lvl>
+    <w:lvl w:ilvl="7" w:tplc="04090019" w:tentative="1">
+      <w:start w:val="1"/>
+      <w:numFmt w:val="lowerLetter"/>
+      <w:lvlText w:val="%8."/>
+      <w:lvlJc w:val="left"/>
+      <w:pPr>
+        <w:ind w:left="5760" w:hanging="360"/>
+      </w:pPr>
+    </w:lvl>
+    <w:lvl w:ilvl="8" w:tplc="0409001B" w:tentative="1">
+      <w:start w:val="1"/>
+      <w:numFmt w:val="lowerRoman"/>
+      <w:lvlText w:val="%9."/>
+      <w:lvlJc w:val="right"/>
+      <w:pPr>
+        <w:ind w:left="6480" w:hanging="180"/>
+      </w:pPr>
+    </w:lvl>
+  </w:abstractNum>
+  <w:abstractNum w:abstractNumId="3">
     <w:nsid w:val="7E607C17"/>
     <w:multiLevelType w:val="hybridMultilevel"/>
     <w:tmpl w:val="9FC48C2E"/>
@@ -2019,13 +2956,16 @@
     </w:lvl>
   </w:abstractNum>
   <w:num w:numId="1">
-    <w:abstractNumId w:val="2"/>
+    <w:abstractNumId w:val="3"/>
   </w:num>
   <w:num w:numId="2">
     <w:abstractNumId w:val="1"/>
   </w:num>
   <w:num w:numId="3">
     <w:abstractNumId w:val="0"/>
+  </w:num>
+  <w:num w:numId="4">
+    <w:abstractNumId w:val="2"/>
   </w:num>
 </w:numbering>
 </file>
@@ -3324,4 +4264,16 @@
   </a:objectDefaults>
   <a:extraClrSchemeLst/>
 </a:theme>
+</file>
+
+<file path=customXml/item1.xml><?xml version="1.0" encoding="utf-8"?>
+<b:Sources xmlns:b="http://schemas.openxmlformats.org/officeDocument/2006/bibliography" xmlns="http://schemas.openxmlformats.org/officeDocument/2006/bibliography" SelectedStyle="\APA.XSL" StyleName="APA"/>
+</file>
+
+<file path=customXml/itemProps1.xml><?xml version="1.0" encoding="utf-8"?>
+<ds:datastoreItem xmlns:ds="http://schemas.openxmlformats.org/officeDocument/2006/customXml" ds:itemID="{AC2C2951-804D-44F5-B434-4BB729E3B4FB}">
+  <ds:schemaRefs>
+    <ds:schemaRef ds:uri="http://schemas.openxmlformats.org/officeDocument/2006/bibliography"/>
+  </ds:schemaRefs>
+</ds:datastoreItem>
 </file>
</xml_diff>

<commit_message>
Updates to the Workshop directory
Moved individual circuits to their own directories.
Updated Lesson 3's project.
</commit_message>
<xml_diff>
--- a/Lesson 3/555 Timer Lab.docx
+++ b/Lesson 3/555 Timer Lab.docx
@@ -35,15 +35,13 @@
     <w:p/>
     <w:p>
       <w:r>
-        <w:t xml:space="preserve">We will end the project with building a circuit that once triggered turns on an LED for </w:t>
-      </w:r>
-      <w:proofErr w:type="gramStart"/>
-      <w:r>
-        <w:t>a duration</w:t>
-      </w:r>
-      <w:proofErr w:type="gramEnd"/>
-      <w:r>
-        <w:t xml:space="preserve"> of our choosing.  Time permitted, we will extend the circuit to one that toggle an LED indefinitely.</w:t>
+        <w:t xml:space="preserve">We will end the project with building a circuit that once triggered turns on an LED for a </w:t>
+      </w:r>
+      <w:r>
+        <w:t xml:space="preserve">time </w:t>
+      </w:r>
+      <w:r>
+        <w:t>duration of our choosing.  Time permitted, we will extend the circuit to one that toggle an LED indefinitely.</w:t>
       </w:r>
     </w:p>
     <w:p>
@@ -102,16 +100,11 @@
         <w:t xml:space="preserve"> plates, the voltage across the capacitor increases until it reaches that of the battery.  At that point the current and movement of charges stop.</w:t>
       </w:r>
     </w:p>
-    <w:p/>
-    <w:p>
-      <w:r>
-        <w:rPr>
-          <w:noProof/>
-          <w:lang w:val="en-US"/>
-        </w:rPr>
+    <w:p>
+      <w:r>
         <w:drawing>
-          <wp:inline distT="0" distB="0" distL="0" distR="0" wp14:anchorId="22086861" wp14:editId="7B939D16">
-            <wp:extent cx="5943600" cy="2142066"/>
+          <wp:inline distT="0" distB="0" distL="0" distR="0" wp14:anchorId="630BE29B" wp14:editId="2F0D01DC">
+            <wp:extent cx="5932967" cy="2419766"/>
             <wp:effectExtent l="0" t="0" r="0" b="0"/>
             <wp:docPr id="1" name="Picture 1"/>
             <wp:cNvGraphicFramePr>
@@ -126,13 +119,13 @@
                   </pic:nvPicPr>
                   <pic:blipFill rotWithShape="1">
                     <a:blip r:embed="rId9"/>
-                    <a:srcRect t="12352" b="9525"/>
+                    <a:srcRect t="11363" b="5083"/>
                     <a:stretch/>
                   </pic:blipFill>
                   <pic:spPr bwMode="auto">
                     <a:xfrm>
                       <a:off x="0" y="0"/>
-                      <a:ext cx="5943600" cy="2142066"/>
+                      <a:ext cx="5934456" cy="2420373"/>
                     </a:xfrm>
                     <a:prstGeom prst="rect">
                       <a:avLst/>
@@ -170,7 +163,11 @@
         <w:spacing w:after="120"/>
       </w:pPr>
       <w:r>
-        <w:t>The charge and voltage build up across the capacitor follow a similar profile.  At time 0, the charge, and therefore the voltage, across the capacitor are 0.  The charge, and therefore the voltage, builds up quickly at the beginning, but as the capacitor reaches its maximum charge, the charge build-up slows down.</w:t>
+        <w:t xml:space="preserve">The charge and voltage build up across the capacitor follow a similar profile.  At time 0, the charge, and therefore the voltage, across the capacitor are 0.  The charge, and therefore the </w:t>
+      </w:r>
+      <w:r>
+        <w:lastRenderedPageBreak/>
+        <w:t>voltage, builds up quickly at the beginning, but as the capacitor reaches its maximum charge, the charge build-up slows down.</w:t>
       </w:r>
     </w:p>
     <w:p>
@@ -178,7 +175,6 @@
         <w:spacing w:after="120"/>
       </w:pPr>
       <w:r>
-        <w:lastRenderedPageBreak/>
         <w:t>The time it takes to charge a capacitor is a function of how large the capacitor is (its capacitance) and how large the resistance is between the battery and the capacitor.</w:t>
       </w:r>
       <w:r>
@@ -190,6 +186,10 @@
         <w:jc w:val="center"/>
       </w:pPr>
       <w:r>
+        <w:rPr>
+          <w:noProof/>
+          <w:lang w:val="en-US"/>
+        </w:rPr>
         <w:drawing>
           <wp:inline distT="0" distB="0" distL="0" distR="0" wp14:anchorId="1985FFC2" wp14:editId="5726B24A">
             <wp:extent cx="5696712" cy="3438144"/>
@@ -263,12 +263,7 @@
         <w:t>95%</w:t>
       </w:r>
       <w:r>
-        <w:t xml:space="preserve"> = 3RC.  It follows </w:t>
-      </w:r>
-      <w:bookmarkStart w:id="1" w:name="_GoBack"/>
-      <w:bookmarkEnd w:id="1"/>
-      <w:r>
-        <w:t>a similar profile when discharging.  In other words, a capacitor discharging through a resistor loses ~63% of its charge in a time t</w:t>
+        <w:t xml:space="preserve"> = 3RC.  It follows a similar profile when discharging.  In other words, a capacitor discharging through a resistor loses ~63% of its charge in a time t</w:t>
       </w:r>
       <w:r>
         <w:rPr>
@@ -458,29 +453,19 @@
         <w:pStyle w:val="Caption"/>
         <w:jc w:val="center"/>
       </w:pPr>
-      <w:bookmarkStart w:id="2" w:name="_Ref530149625"/>
+      <w:bookmarkStart w:id="1" w:name="_Ref530149625"/>
       <w:r>
         <w:t xml:space="preserve">Figure </w:t>
       </w:r>
-      <w:r>
-        <w:fldChar w:fldCharType="begin"/>
-      </w:r>
-      <w:r>
-        <w:instrText xml:space="preserve"> SEQ Figure \* ARABIC </w:instrText>
-      </w:r>
-      <w:r>
-        <w:fldChar w:fldCharType="separate"/>
-      </w:r>
-      <w:r>
-        <w:rPr>
-          <w:noProof/>
-        </w:rPr>
-        <w:t>1</w:t>
-      </w:r>
-      <w:r>
-        <w:fldChar w:fldCharType="end"/>
-      </w:r>
-      <w:bookmarkEnd w:id="2"/>
+      <w:fldSimple w:instr=" SEQ Figure \* ARABIC ">
+        <w:r>
+          <w:rPr>
+            <w:noProof/>
+          </w:rPr>
+          <w:t>1</w:t>
+        </w:r>
+      </w:fldSimple>
+      <w:bookmarkEnd w:id="1"/>
       <w:r>
         <w:rPr>
           <w:noProof/>
@@ -497,15 +482,7 @@
         <w:spacing w:after="120" w:line="240" w:lineRule="auto"/>
       </w:pPr>
       <w:r>
-        <w:t>The 555 Timer’s two “comparator inputs “Trigger” (pin 2) and “Threshold” (pin 6) control the output (pin 3) of the chip.  When the Trigger pin is set to low (less than 1/3Vcc), the output of the chip is set to high (</w:t>
-      </w:r>
-      <w:proofErr w:type="spellStart"/>
-      <w:r>
-        <w:t>Vcc</w:t>
-      </w:r>
-      <w:proofErr w:type="spellEnd"/>
-      <w:r>
-        <w:t>).  Additionally, the transistor connected to the “Discharge” pin (pin 7) is turned on.</w:t>
+        <w:t>The 555 Timer’s two “comparator inputs “Trigger” (pin 2) and “Threshold” (pin 6) control the output (pin 3) of the chip.  When the Trigger pin is set to low (less than 1/3Vcc), the output of the chip is set to high (Vcc).  Additionally, the transistor connected to the “Discharge” pin (pin 7) is turned on.</w:t>
       </w:r>
     </w:p>
     <w:p>
@@ -535,16 +512,11 @@
       <w:r>
         <w:t xml:space="preserve">stable or one shot and 2) </w:t>
       </w:r>
-      <w:proofErr w:type="spellStart"/>
       <w:r>
         <w:t>A</w:t>
       </w:r>
       <w:r>
-        <w:t>stable</w:t>
-      </w:r>
-      <w:proofErr w:type="spellEnd"/>
-      <w:r>
-        <w:t xml:space="preserve"> or periodic.</w:t>
+        <w:t>stable or periodic.</w:t>
       </w:r>
     </w:p>
     <w:p>
@@ -608,13 +580,8 @@
         <w:t xml:space="preserve">rigger </w:t>
       </w:r>
       <w:r>
-        <w:t xml:space="preserve">input (pin 2) to less than 1/3 </w:t>
-      </w:r>
-      <w:proofErr w:type="spellStart"/>
-      <w:r>
-        <w:t>Vcc</w:t>
-      </w:r>
-      <w:proofErr w:type="spellEnd"/>
+        <w:t>input (pin 2) to less than 1/3 Vcc</w:t>
+      </w:r>
       <w:r>
         <w:t xml:space="preserve"> to, the flip-flop is set which both releases the short circuit across the capacitor and drives the output high.</w:t>
       </w:r>
@@ -676,29 +643,19 @@
         <w:pStyle w:val="Caption"/>
         <w:jc w:val="center"/>
       </w:pPr>
-      <w:bookmarkStart w:id="3" w:name="_Ref530149822"/>
+      <w:bookmarkStart w:id="2" w:name="_Ref530149822"/>
       <w:r>
         <w:t xml:space="preserve">Figure </w:t>
       </w:r>
-      <w:r>
-        <w:fldChar w:fldCharType="begin"/>
-      </w:r>
-      <w:r>
-        <w:instrText xml:space="preserve"> SEQ Figure \* ARABIC </w:instrText>
-      </w:r>
-      <w:r>
-        <w:fldChar w:fldCharType="separate"/>
-      </w:r>
-      <w:r>
-        <w:rPr>
-          <w:noProof/>
-        </w:rPr>
-        <w:t>2</w:t>
-      </w:r>
-      <w:r>
-        <w:fldChar w:fldCharType="end"/>
-      </w:r>
-      <w:bookmarkEnd w:id="3"/>
+      <w:fldSimple w:instr=" SEQ Figure \* ARABIC ">
+        <w:r>
+          <w:rPr>
+            <w:noProof/>
+          </w:rPr>
+          <w:t>2</w:t>
+        </w:r>
+      </w:fldSimple>
+      <w:bookmarkEnd w:id="2"/>
       <w:r>
         <w:rPr>
           <w:noProof/>
@@ -726,14 +683,6 @@
       <w:r>
         <w:t>to charge to the “Threshold” voltage, 2/3Vcc, is given by</w:t>
       </w:r>
-    </w:p>
-    <w:p>
-      <w:pPr>
-        <w:autoSpaceDE w:val="0"/>
-        <w:autoSpaceDN w:val="0"/>
-        <w:adjustRightInd w:val="0"/>
-        <w:spacing w:after="120" w:line="240" w:lineRule="auto"/>
-      </w:pPr>
     </w:p>
     <w:p>
       <w:pPr>
@@ -778,19 +727,7 @@
             <w:rPr>
               <w:rFonts w:ascii="Cambria Math" w:hAnsi="Cambria Math"/>
             </w:rPr>
-            <m:t>t=1</m:t>
-          </m:r>
-          <m:r>
-            <w:rPr>
-              <w:rFonts w:ascii="Cambria Math" w:hAnsi="Cambria Math"/>
-            </w:rPr>
-            <m:t>.</m:t>
-          </m:r>
-          <m:r>
-            <w:rPr>
-              <w:rFonts w:ascii="Cambria Math" w:hAnsi="Cambria Math"/>
-            </w:rPr>
-            <m:t>1</m:t>
+            <m:t>t=1.1</m:t>
           </m:r>
           <m:sSub>
             <m:sSubPr>
@@ -849,29 +786,19 @@
         <w:lastRenderedPageBreak/>
         <w:tab/>
       </w:r>
-      <w:bookmarkStart w:id="4" w:name="_Ref530156604"/>
+      <w:bookmarkStart w:id="3" w:name="_Ref530156604"/>
       <w:r>
         <w:t xml:space="preserve">Eq. </w:t>
       </w:r>
-      <w:r>
-        <w:fldChar w:fldCharType="begin"/>
-      </w:r>
-      <w:r>
-        <w:instrText xml:space="preserve"> SEQ Eq. \* ARABIC </w:instrText>
-      </w:r>
-      <w:r>
-        <w:fldChar w:fldCharType="separate"/>
-      </w:r>
-      <w:r>
-        <w:rPr>
-          <w:noProof/>
-        </w:rPr>
-        <w:t>1</w:t>
-      </w:r>
-      <w:r>
-        <w:fldChar w:fldCharType="end"/>
-      </w:r>
-      <w:bookmarkEnd w:id="4"/>
+      <w:fldSimple w:instr=" SEQ Eq. \* ARABIC ">
+        <w:r>
+          <w:rPr>
+            <w:noProof/>
+          </w:rPr>
+          <w:t>1</w:t>
+        </w:r>
+      </w:fldSimple>
+      <w:bookmarkEnd w:id="3"/>
     </w:p>
     <w:p>
       <w:pPr>
@@ -880,15 +807,8 @@
         <w:adjustRightInd w:val="0"/>
         <w:spacing w:after="120" w:line="240" w:lineRule="auto"/>
       </w:pPr>
-    </w:p>
-    <w:p>
-      <w:pPr>
-        <w:autoSpaceDE w:val="0"/>
-        <w:autoSpaceDN w:val="0"/>
-        <w:adjustRightInd w:val="0"/>
-        <w:spacing w:after="120" w:line="240" w:lineRule="auto"/>
-      </w:pPr>
-      <w:r>
+      <w:r>
+        <w:lastRenderedPageBreak/>
         <w:t>The comparator then resets the flip-flop which in turn discharges the capacitor</w:t>
       </w:r>
       <w:r>
@@ -902,16 +822,14 @@
       <w:pPr>
         <w:pStyle w:val="Heading4"/>
       </w:pPr>
-      <w:proofErr w:type="spellStart"/>
-      <w:r>
-        <w:t>Astable</w:t>
-      </w:r>
-      <w:proofErr w:type="spellEnd"/>
-      <w:r>
-        <w:t xml:space="preserve"> Operation:</w:t>
-      </w:r>
-    </w:p>
-    <w:p>
+      <w:r>
+        <w:t>Astable Operation:</w:t>
+      </w:r>
+    </w:p>
+    <w:p>
+      <w:pPr>
+        <w:spacing w:after="120"/>
+      </w:pPr>
       <w:r>
         <w:t xml:space="preserve">If the circuit is connected as shown in </w:t>
       </w:r>
@@ -940,15 +858,7 @@
         <w:t xml:space="preserve"> </w:t>
       </w:r>
       <w:r>
-        <w:t xml:space="preserve">(pins 2 and 6 connected) it will trigger itself and free run as a </w:t>
-      </w:r>
-      <w:proofErr w:type="spellStart"/>
-      <w:r>
-        <w:t>multivibrator</w:t>
-      </w:r>
-      <w:proofErr w:type="spellEnd"/>
-      <w:r>
-        <w:t xml:space="preserve">. </w:t>
+        <w:t xml:space="preserve">(pins 2 and 6 connected) it will trigger itself and free run as a multivibrator. </w:t>
       </w:r>
       <w:r>
         <w:t xml:space="preserve"> In this mode of operation, the capacitor C charges and discharges between 1/3 VCC and 2/3 VCC.  </w:t>
@@ -987,7 +897,6 @@
         <w:t>therefore, the charge time is given by</w:t>
       </w:r>
     </w:p>
-    <w:p/>
     <w:p>
       <w:pPr>
         <w:rPr>
@@ -1142,32 +1051,23 @@
       <w:r>
         <w:lastRenderedPageBreak/>
         <w:tab/>
-      </w:r>
-      <w:r>
         <w:t xml:space="preserve">Eq. </w:t>
       </w:r>
-      <w:r>
-        <w:fldChar w:fldCharType="begin"/>
-      </w:r>
-      <w:r>
-        <w:instrText xml:space="preserve"> SEQ Eq. \* ARABIC </w:instrText>
-      </w:r>
-      <w:r>
-        <w:fldChar w:fldCharType="separate"/>
-      </w:r>
-      <w:r>
-        <w:rPr>
-          <w:noProof/>
-        </w:rPr>
-        <w:t>2</w:t>
-      </w:r>
-      <w:r>
-        <w:fldChar w:fldCharType="end"/>
-      </w:r>
-    </w:p>
-    <w:p/>
-    <w:p>
-      <w:r>
+      <w:fldSimple w:instr=" SEQ Eq. \* ARABIC ">
+        <w:r>
+          <w:rPr>
+            <w:noProof/>
+          </w:rPr>
+          <w:t>2</w:t>
+        </w:r>
+      </w:fldSimple>
+    </w:p>
+    <w:p>
+      <w:pPr>
+        <w:spacing w:after="120"/>
+      </w:pPr>
+      <w:r>
+        <w:lastRenderedPageBreak/>
         <w:t xml:space="preserve">The capacitor </w:t>
       </w:r>
       <w:r>
@@ -1195,7 +1095,6 @@
         <w:t xml:space="preserve"> </w:t>
       </w:r>
     </w:p>
-    <w:p/>
     <w:p>
       <w:pPr>
         <w:rPr>
@@ -1307,29 +1206,19 @@
         <w:lastRenderedPageBreak/>
         <w:tab/>
       </w:r>
-      <w:bookmarkStart w:id="5" w:name="_Ref530156571"/>
+      <w:bookmarkStart w:id="4" w:name="_Ref530156571"/>
       <w:r>
         <w:t xml:space="preserve">Eq. </w:t>
       </w:r>
-      <w:r>
-        <w:fldChar w:fldCharType="begin"/>
-      </w:r>
-      <w:r>
-        <w:instrText xml:space="preserve"> SEQ Eq. \* ARABIC </w:instrText>
-      </w:r>
-      <w:r>
-        <w:fldChar w:fldCharType="separate"/>
-      </w:r>
-      <w:r>
-        <w:rPr>
-          <w:noProof/>
-        </w:rPr>
-        <w:t>3</w:t>
-      </w:r>
-      <w:r>
-        <w:fldChar w:fldCharType="end"/>
-      </w:r>
-      <w:bookmarkEnd w:id="5"/>
+      <w:fldSimple w:instr=" SEQ Eq. \* ARABIC ">
+        <w:r>
+          <w:rPr>
+            <w:noProof/>
+          </w:rPr>
+          <w:t>3</w:t>
+        </w:r>
+      </w:fldSimple>
+      <w:bookmarkEnd w:id="4"/>
     </w:p>
     <w:p/>
     <w:p>
@@ -1342,7 +1231,6 @@
           <w:noProof/>
           <w:lang w:val="en-US"/>
         </w:rPr>
-        <w:lastRenderedPageBreak/>
         <w:drawing>
           <wp:inline distT="0" distB="0" distL="0" distR="0" wp14:anchorId="3A3E2775" wp14:editId="7D7C75E3">
             <wp:extent cx="2712720" cy="2324100"/>
@@ -1385,29 +1273,19 @@
         <w:pStyle w:val="Caption"/>
         <w:jc w:val="center"/>
       </w:pPr>
-      <w:bookmarkStart w:id="6" w:name="_Ref530150179"/>
+      <w:bookmarkStart w:id="5" w:name="_Ref530150179"/>
       <w:r>
         <w:t xml:space="preserve">Figure </w:t>
       </w:r>
-      <w:r>
-        <w:fldChar w:fldCharType="begin"/>
-      </w:r>
-      <w:r>
-        <w:instrText xml:space="preserve"> SEQ Figure \* ARABIC </w:instrText>
-      </w:r>
-      <w:r>
-        <w:fldChar w:fldCharType="separate"/>
-      </w:r>
-      <w:r>
-        <w:rPr>
-          <w:noProof/>
-        </w:rPr>
-        <w:t>3</w:t>
-      </w:r>
-      <w:r>
-        <w:fldChar w:fldCharType="end"/>
-      </w:r>
-      <w:bookmarkEnd w:id="6"/>
+      <w:fldSimple w:instr=" SEQ Figure \* ARABIC ">
+        <w:r>
+          <w:rPr>
+            <w:noProof/>
+          </w:rPr>
+          <w:t>3</w:t>
+        </w:r>
+      </w:fldSimple>
+      <w:bookmarkEnd w:id="5"/>
       <w:r>
         <w:rPr>
           <w:noProof/>
@@ -1418,7 +1296,14 @@
     </w:p>
     <w:p>
       <w:r>
-        <w:t>Thus the duty cycle may be precisely set by the ratio of these two resistors.</w:t>
+        <w:lastRenderedPageBreak/>
+        <w:t>Thus</w:t>
+      </w:r>
+      <w:r>
+        <w:t>,</w:t>
+      </w:r>
+      <w:r>
+        <w:t xml:space="preserve"> the duty cycle may be precisely set by the ratio of these two resistors.</w:t>
       </w:r>
     </w:p>
     <w:p/>
@@ -1437,15 +1322,15 @@
     </w:p>
     <w:p>
       <w:r>
-        <w:t xml:space="preserve">Using a 555 Timer IC, resistors, capacitors and an LED, we will construct a simple timing circuit that will turn on an LED for </w:t>
-      </w:r>
-      <w:proofErr w:type="gramStart"/>
-      <w:r>
-        <w:t>a duration</w:t>
-      </w:r>
-      <w:proofErr w:type="gramEnd"/>
-      <w:r>
-        <w:t xml:space="preserve"> of our choosing. The following steps will walk us through determining the R and C values and the construction</w:t>
+        <w:t xml:space="preserve">Using a 555 Timer IC, resistors, capacitors and an LED, we will construct a simple timing circuit that will turn on an LED for a </w:t>
+      </w:r>
+      <w:r>
+        <w:t xml:space="preserve">time </w:t>
+      </w:r>
+      <w:bookmarkStart w:id="6" w:name="_GoBack"/>
+      <w:bookmarkEnd w:id="6"/>
+      <w:r>
+        <w:t>duration of our choosing. The following steps will walk us through determining the R and C values and the construction</w:t>
       </w:r>
       <w:r>
         <w:t xml:space="preserve"> the circuit shown in</w:t>
@@ -1457,15 +1342,11 @@
         <w:jc w:val="center"/>
       </w:pPr>
       <w:r>
-        <w:rPr>
-          <w:noProof/>
-          <w:lang w:val="en-US"/>
-        </w:rPr>
         <w:drawing>
-          <wp:inline distT="0" distB="0" distL="0" distR="0" wp14:anchorId="61379D51" wp14:editId="20F4A973">
-            <wp:extent cx="4639734" cy="2741930"/>
-            <wp:effectExtent l="0" t="0" r="8890" b="1270"/>
-            <wp:docPr id="6" name="Picture 6"/>
+          <wp:inline distT="0" distB="0" distL="0" distR="0" wp14:anchorId="4201D754" wp14:editId="0D56197D">
+            <wp:extent cx="4572000" cy="2633472"/>
+            <wp:effectExtent l="0" t="0" r="0" b="0"/>
+            <wp:docPr id="9" name="Picture 9"/>
             <wp:cNvGraphicFramePr>
               <a:graphicFrameLocks xmlns:a="http://schemas.openxmlformats.org/drawingml/2006/main" noChangeAspect="1"/>
             </wp:cNvGraphicFramePr>
@@ -1478,13 +1359,13 @@
                   </pic:nvPicPr>
                   <pic:blipFill rotWithShape="1">
                     <a:blip r:embed="rId16"/>
-                    <a:srcRect l="9260" r="12677"/>
+                    <a:srcRect t="8782"/>
                     <a:stretch/>
                   </pic:blipFill>
                   <pic:spPr bwMode="auto">
                     <a:xfrm>
                       <a:off x="0" y="0"/>
-                      <a:ext cx="4639734" cy="2741930"/>
+                      <a:ext cx="4572000" cy="2633472"/>
                     </a:xfrm>
                     <a:prstGeom prst="rect">
                       <a:avLst/>
@@ -1514,24 +1395,14 @@
       <w:r>
         <w:t xml:space="preserve">Figure </w:t>
       </w:r>
-      <w:r>
-        <w:fldChar w:fldCharType="begin"/>
-      </w:r>
-      <w:r>
-        <w:instrText xml:space="preserve"> SEQ Figure \* ARABIC </w:instrText>
-      </w:r>
-      <w:r>
-        <w:fldChar w:fldCharType="separate"/>
-      </w:r>
-      <w:r>
-        <w:rPr>
-          <w:noProof/>
-        </w:rPr>
-        <w:t>4</w:t>
-      </w:r>
-      <w:r>
-        <w:fldChar w:fldCharType="end"/>
-      </w:r>
+      <w:fldSimple w:instr=" SEQ Figure \* ARABIC ">
+        <w:r>
+          <w:rPr>
+            <w:noProof/>
+          </w:rPr>
+          <w:t>4</w:t>
+        </w:r>
+      </w:fldSimple>
       <w:bookmarkEnd w:id="7"/>
       <w:r>
         <w:rPr>
@@ -1557,15 +1428,7 @@
     </w:p>
     <w:p>
       <w:r>
-        <w:t xml:space="preserve">We would like for the LED to turn on when we trigger the 555 Timer chip.  Since the output of the chip is high (at </w:t>
-      </w:r>
-      <w:proofErr w:type="spellStart"/>
-      <w:r>
-        <w:t>Vcc</w:t>
-      </w:r>
-      <w:proofErr w:type="spellEnd"/>
-      <w:r>
-        <w:t>) when triggered, we will connect the LED and it</w:t>
+        <w:t>We would like for the LED to turn on when we trigger the 555 Timer chip.  Since the output of the chip is high (at Vcc) when triggered, we will connect the LED and it</w:t>
       </w:r>
       <w:r>
         <w:t>s</w:t>
@@ -1659,15 +1522,19 @@
         </w:numPr>
       </w:pPr>
       <w:r>
-        <w:t xml:space="preserve">The output of the 555 Timer when triggered will be at </w:t>
-      </w:r>
-      <w:proofErr w:type="spellStart"/>
-      <w:r>
-        <w:t>Vcc</w:t>
-      </w:r>
-      <w:proofErr w:type="spellEnd"/>
-      <w:r>
-        <w:t xml:space="preserve"> = 5V, at which point, we would like </w:t>
+        <w:t>The output of the 555 Timer when triggered will be at Vcc</w:t>
+      </w:r>
+      <w:r>
+        <w:t xml:space="preserve"> - 2</w:t>
+      </w:r>
+      <w:r>
+        <w:t xml:space="preserve"> = </w:t>
+      </w:r>
+      <w:r>
+        <w:t>7</w:t>
+      </w:r>
+      <w:r>
+        <w:t xml:space="preserve">V, at which point, we would like </w:t>
       </w:r>
       <w:r>
         <w:t>I</w:t>
@@ -1845,7 +1712,13 @@
                 <w:rPr>
                   <w:rFonts w:ascii="Cambria Math" w:hAnsi="Cambria Math"/>
                 </w:rPr>
-                <m:t>5-</m:t>
+                <m:t>7</m:t>
+              </m:r>
+              <m:r>
+                <w:rPr>
+                  <w:rFonts w:ascii="Cambria Math" w:hAnsi="Cambria Math"/>
+                </w:rPr>
+                <m:t>-</m:t>
               </m:r>
               <m:sSub>
                 <m:sSubPr>
@@ -1909,6 +1782,7 @@
         <w:rPr>
           <w:u w:val="single"/>
         </w:rPr>
+        <w:lastRenderedPageBreak/>
         <w:t>Setting the Pulse Duration</w:t>
       </w:r>
     </w:p>
@@ -1975,6 +1849,9 @@
             <m:t>=______________________s</m:t>
           </m:r>
           <m:r>
+            <m:rPr>
+              <m:sty m:val="p"/>
+            </m:rPr>
             <w:br/>
           </m:r>
         </m:oMath>
@@ -1989,15 +1866,7 @@
         </w:numPr>
       </w:pPr>
       <w:r>
-        <w:t>Recall that the time duration for which the output of the 555 Timer chip is high (</w:t>
-      </w:r>
-      <w:proofErr w:type="spellStart"/>
-      <w:r>
-        <w:t>Vcc</w:t>
-      </w:r>
-      <w:proofErr w:type="spellEnd"/>
-      <w:r>
-        <w:t>) is the same as the time that the capacitor is charged through R</w:t>
+        <w:t>Recall that the time duration for which the output of the 555 Timer chip is high (Vcc) is the same as the time that the capacitor is charged through R</w:t>
       </w:r>
       <w:r>
         <w:rPr>
@@ -2079,6 +1948,9 @@
             <m:t>C</m:t>
           </m:r>
           <m:r>
+            <m:rPr>
+              <m:sty m:val="p"/>
+            </m:rPr>
             <w:br/>
           </m:r>
         </m:oMath>
@@ -2183,6 +2055,9 @@
             </m:den>
           </m:f>
           <m:r>
+            <m:rPr>
+              <m:sty m:val="p"/>
+            </m:rPr>
             <w:br/>
           </m:r>
         </m:oMath>
@@ -2214,15 +2089,12 @@
             <w:rPr>
               <w:rFonts w:ascii="Cambria Math" w:hAnsi="Cambria Math"/>
             </w:rPr>
-            <m:t>C</m:t>
+            <m:t>C=100µF</m:t>
           </m:r>
           <m:r>
-            <w:rPr>
-              <w:rFonts w:ascii="Cambria Math" w:hAnsi="Cambria Math"/>
-            </w:rPr>
-            <m:t>=100µF</m:t>
-          </m:r>
-          <m:r>
+            <m:rPr>
+              <m:sty m:val="p"/>
+            </m:rPr>
             <w:br/>
           </m:r>
         </m:oMath>
@@ -2310,13 +2182,7 @@
                 <w:rPr>
                   <w:rFonts w:ascii="Cambria Math" w:hAnsi="Cambria Math"/>
                 </w:rPr>
-                <m:t>1.1</m:t>
-              </m:r>
-              <m:r>
-                <w:rPr>
-                  <w:rFonts w:ascii="Cambria Math" w:hAnsi="Cambria Math"/>
-                </w:rPr>
-                <m:t>×100×</m:t>
+                <m:t>1.1×100×</m:t>
               </m:r>
               <m:sSup>
                 <m:sSupPr>
@@ -2347,6 +2213,9 @@
             </m:den>
           </m:f>
           <m:r>
+            <m:rPr>
+              <m:sty m:val="p"/>
+            </m:rPr>
             <w:br/>
           </m:r>
         </m:oMath>
@@ -4271,7 +4140,7 @@
 </file>
 
 <file path=customXml/itemProps1.xml><?xml version="1.0" encoding="utf-8"?>
-<ds:datastoreItem xmlns:ds="http://schemas.openxmlformats.org/officeDocument/2006/customXml" ds:itemID="{AC2C2951-804D-44F5-B434-4BB729E3B4FB}">
+<ds:datastoreItem xmlns:ds="http://schemas.openxmlformats.org/officeDocument/2006/customXml" ds:itemID="{7F1200C3-2A3E-4078-80A4-389237C6F96A}">
   <ds:schemaRefs>
     <ds:schemaRef ds:uri="http://schemas.openxmlformats.org/officeDocument/2006/bibliography"/>
   </ds:schemaRefs>

</xml_diff>